<commit_message>
docs (updated): Documento casi finalizado, enfoque Spring 1 (Evidencias)
</commit_message>
<xml_diff>
--- a/Documentación/Documento_de_avance_de_sprint.docx
+++ b/Documentación/Documento_de_avance_de_sprint.docx
@@ -1,10 +1,10 @@
 
 <file path=word/document.xml><?xml version="1.0" encoding="utf-8"?>
-<w:document xmlns:wpc="http://schemas.microsoft.com/office/word/2010/wordprocessingCanvas" xmlns:cx="http://schemas.microsoft.com/office/drawing/2014/chartex" xmlns:cx1="http://schemas.microsoft.com/office/drawing/2015/9/8/chartex" xmlns:cx2="http://schemas.microsoft.com/office/drawing/2015/10/21/chartex" xmlns:cx3="http://schemas.microsoft.com/office/drawing/2016/5/9/chartex" xmlns:cx4="http://schemas.microsoft.com/office/drawing/2016/5/10/chartex" xmlns:cx5="http://schemas.microsoft.com/office/drawing/2016/5/11/chartex" xmlns:cx6="http://schemas.microsoft.com/office/drawing/2016/5/12/chartex" xmlns:cx7="http://schemas.microsoft.com/office/drawing/2016/5/13/chartex" xmlns:cx8="http://schemas.microsoft.com/office/drawing/2016/5/14/chartex" xmlns:mc="http://schemas.openxmlformats.org/markup-compatibility/2006" xmlns:aink="http://schemas.microsoft.com/office/drawing/2016/ink" xmlns:am3d="http://schemas.microsoft.com/office/drawing/2017/model3d" xmlns:o="urn:schemas-microsoft-com:office:office" xmlns:oel="http://schemas.microsoft.com/office/2019/extlst" xmlns:r="http://schemas.openxmlformats.org/officeDocument/2006/relationships" xmlns:m="http://schemas.openxmlformats.org/officeDocument/2006/math" xmlns:v="urn:schemas-microsoft-com:vml" xmlns:wp14="http://schemas.microsoft.com/office/word/2010/wordprocessingDrawing" xmlns:wp="http://schemas.openxmlformats.org/drawingml/2006/wordprocessingDrawing" xmlns:w10="urn:schemas-microsoft-com:office:word" xmlns:w="http://schemas.openxmlformats.org/wordprocessingml/2006/main" xmlns:w14="http://schemas.microsoft.com/office/word/2010/wordml" xmlns:w15="http://schemas.microsoft.com/office/word/2012/wordml" xmlns:w16cex="http://schemas.microsoft.com/office/word/2018/wordml/cex" xmlns:w16cid="http://schemas.microsoft.com/office/word/2016/wordml/cid" xmlns:w16="http://schemas.microsoft.com/office/word/2018/wordml" xmlns:w16sdtdh="http://schemas.microsoft.com/office/word/2020/wordml/sdtdatahash" xmlns:w16se="http://schemas.microsoft.com/office/word/2015/wordml/symex" xmlns:wpg="http://schemas.microsoft.com/office/word/2010/wordprocessingGroup" xmlns:wpi="http://schemas.microsoft.com/office/word/2010/wordprocessingInk" xmlns:wne="http://schemas.microsoft.com/office/word/2006/wordml" xmlns:wps="http://schemas.microsoft.com/office/word/2010/wordprocessingShape" mc:Ignorable="w14 w15 w16se w16cid w16 w16cex w16sdtdh wp14">
+<w:document xmlns:wpc="http://schemas.microsoft.com/office/word/2010/wordprocessingCanvas" xmlns:cx="http://schemas.microsoft.com/office/drawing/2014/chartex" xmlns:cx1="http://schemas.microsoft.com/office/drawing/2015/9/8/chartex" xmlns:cx2="http://schemas.microsoft.com/office/drawing/2015/10/21/chartex" xmlns:cx3="http://schemas.microsoft.com/office/drawing/2016/5/9/chartex" xmlns:cx4="http://schemas.microsoft.com/office/drawing/2016/5/10/chartex" xmlns:cx5="http://schemas.microsoft.com/office/drawing/2016/5/11/chartex" xmlns:cx6="http://schemas.microsoft.com/office/drawing/2016/5/12/chartex" xmlns:cx7="http://schemas.microsoft.com/office/drawing/2016/5/13/chartex" xmlns:cx8="http://schemas.microsoft.com/office/drawing/2016/5/14/chartex" xmlns:mc="http://schemas.openxmlformats.org/markup-compatibility/2006" xmlns:aink="http://schemas.microsoft.com/office/drawing/2016/ink" xmlns:am3d="http://schemas.microsoft.com/office/drawing/2017/model3d" xmlns:o="urn:schemas-microsoft-com:office:office" xmlns:oel="http://schemas.microsoft.com/office/2019/extlst" xmlns:r="http://schemas.openxmlformats.org/officeDocument/2006/relationships" xmlns:m="http://schemas.openxmlformats.org/officeDocument/2006/math" xmlns:v="urn:schemas-microsoft-com:vml" xmlns:wp14="http://schemas.microsoft.com/office/word/2010/wordprocessingDrawing" xmlns:wp="http://schemas.openxmlformats.org/drawingml/2006/wordprocessingDrawing" xmlns:w10="urn:schemas-microsoft-com:office:word" xmlns:w="http://schemas.openxmlformats.org/wordprocessingml/2006/main" xmlns:w14="http://schemas.microsoft.com/office/word/2010/wordml" xmlns:w15="http://schemas.microsoft.com/office/word/2012/wordml" xmlns:w16cex="http://schemas.microsoft.com/office/word/2018/wordml/cex" xmlns:w16cid="http://schemas.microsoft.com/office/word/2016/wordml/cid" xmlns:w16="http://schemas.microsoft.com/office/word/2018/wordml" xmlns:w16du="http://schemas.microsoft.com/office/word/2023/wordml/word16du" xmlns:w16sdtdh="http://schemas.microsoft.com/office/word/2020/wordml/sdtdatahash" xmlns:w16se="http://schemas.microsoft.com/office/word/2015/wordml/symex" xmlns:wpg="http://schemas.microsoft.com/office/word/2010/wordprocessingGroup" xmlns:wpi="http://schemas.microsoft.com/office/word/2010/wordprocessingInk" xmlns:wne="http://schemas.microsoft.com/office/word/2006/wordml" xmlns:wps="http://schemas.microsoft.com/office/word/2010/wordprocessingShape" mc:Ignorable="w14 w15 w16se w16cid w16 w16cex w16sdtdh w16du wp14">
   <w:body>
     <w:p>
       <w:pPr>
-        <w:pStyle w:val="Ttulo"/>
+        <w:pStyle w:val="Title"/>
         <w:spacing w:after="360" w:line="240" w:lineRule="atLeast"/>
         <w:rPr>
           <w:rFonts w:ascii="Tahoma" w:hAnsi="Tahoma"/>
@@ -15,12 +15,18 @@
         <w:rPr>
           <w:rFonts w:ascii="Tahoma" w:hAnsi="Tahoma"/>
         </w:rPr>
-        <w:t>Informe de cierre sprint XX</w:t>
+        <w:t xml:space="preserve">Informe de cierre sprint </w:t>
+      </w:r>
+      <w:r>
+        <w:rPr>
+          <w:rFonts w:ascii="Tahoma" w:hAnsi="Tahoma"/>
+        </w:rPr>
+        <w:t>01</w:t>
       </w:r>
     </w:p>
     <w:tbl>
       <w:tblPr>
-        <w:tblStyle w:val="Tabladelista3-nfasis2"/>
+        <w:tblStyle w:val="ListTable3-Accent2"/>
         <w:tblW w:w="10348" w:type="dxa"/>
         <w:tblLayout w:type="fixed"/>
         <w:tblLook w:val="0000" w:firstRow="0" w:lastRow="0" w:firstColumn="0" w:lastColumn="0" w:noHBand="0" w:noVBand="0"/>
@@ -49,6 +55,8 @@
                 <w:rFonts w:ascii="Tahoma" w:hAnsi="Tahoma"/>
                 <w:b/>
                 <w:bCs/>
+                <w:i w:val="0"/>
+                <w:iCs w:val="0"/>
                 <w:sz w:val="24"/>
               </w:rPr>
             </w:pPr>
@@ -57,6 +65,8 @@
                 <w:rFonts w:ascii="Tahoma" w:hAnsi="Tahoma"/>
                 <w:b/>
                 <w:bCs/>
+                <w:i w:val="0"/>
+                <w:iCs w:val="0"/>
                 <w:sz w:val="24"/>
               </w:rPr>
               <w:t>Reunión</w:t>
@@ -77,18 +87,20 @@
                 <w:rFonts w:ascii="Tahoma" w:hAnsi="Tahoma"/>
                 <w:b/>
                 <w:bCs/>
+                <w:i w:val="0"/>
+                <w:iCs w:val="0"/>
               </w:rPr>
             </w:pPr>
-            <w:proofErr w:type="spellStart"/>
             <w:r>
               <w:rPr>
                 <w:rFonts w:ascii="Tahoma" w:hAnsi="Tahoma"/>
                 <w:b/>
                 <w:bCs/>
+                <w:i w:val="0"/>
+                <w:iCs w:val="0"/>
               </w:rPr>
               <w:t>N°</w:t>
             </w:r>
-            <w:proofErr w:type="spellEnd"/>
           </w:p>
         </w:tc>
         <w:tc>
@@ -103,6 +115,8 @@
                 <w:rFonts w:ascii="Tahoma" w:hAnsi="Tahoma"/>
                 <w:b/>
                 <w:bCs/>
+                <w:i w:val="0"/>
+                <w:iCs w:val="0"/>
               </w:rPr>
             </w:pPr>
             <w:r>
@@ -110,6 +124,8 @@
                 <w:rFonts w:ascii="Tahoma" w:hAnsi="Tahoma"/>
                 <w:b/>
                 <w:bCs/>
+                <w:i w:val="0"/>
+                <w:iCs w:val="0"/>
               </w:rPr>
               <w:t>Versión</w:t>
             </w:r>
@@ -128,6 +144,8 @@
                 <w:rFonts w:ascii="Tahoma" w:hAnsi="Tahoma"/>
                 <w:b/>
                 <w:bCs/>
+                <w:i w:val="0"/>
+                <w:iCs w:val="0"/>
               </w:rPr>
             </w:pPr>
             <w:r>
@@ -135,6 +153,8 @@
                 <w:rFonts w:ascii="Tahoma" w:hAnsi="Tahoma"/>
                 <w:b/>
                 <w:bCs/>
+                <w:i w:val="0"/>
+                <w:iCs w:val="0"/>
               </w:rPr>
               <w:t>Descripción</w:t>
             </w:r>
@@ -152,6 +172,8 @@
                 <w:rFonts w:ascii="Tahoma" w:hAnsi="Tahoma"/>
                 <w:b/>
                 <w:bCs/>
+                <w:i w:val="0"/>
+                <w:iCs w:val="0"/>
               </w:rPr>
             </w:pPr>
             <w:r>
@@ -159,6 +181,8 @@
                 <w:rFonts w:ascii="Tahoma" w:hAnsi="Tahoma"/>
                 <w:b/>
                 <w:bCs/>
+                <w:i w:val="0"/>
+                <w:iCs w:val="0"/>
               </w:rPr>
               <w:t>Autor</w:t>
             </w:r>
@@ -178,23 +202,31 @@
             <w:pPr>
               <w:rPr>
                 <w:rFonts w:ascii="Tahoma" w:hAnsi="Tahoma"/>
+                <w:i w:val="0"/>
+                <w:iCs w:val="0"/>
               </w:rPr>
             </w:pPr>
             <w:r>
               <w:rPr>
                 <w:rFonts w:ascii="Tahoma" w:hAnsi="Tahoma"/>
+                <w:i w:val="0"/>
+                <w:iCs w:val="0"/>
               </w:rPr>
               <w:t>APT</w:t>
             </w:r>
             <w:r>
               <w:rPr>
                 <w:rFonts w:ascii="Tahoma" w:hAnsi="Tahoma"/>
+                <w:i w:val="0"/>
+                <w:iCs w:val="0"/>
               </w:rPr>
               <w:t xml:space="preserve"> - 0</w:t>
             </w:r>
             <w:r>
               <w:rPr>
                 <w:rFonts w:ascii="Tahoma" w:hAnsi="Tahoma"/>
+                <w:i w:val="0"/>
+                <w:iCs w:val="0"/>
               </w:rPr>
               <w:t>1</w:t>
             </w:r>
@@ -210,11 +242,15 @@
               <w:cnfStyle w:val="000000100000" w:firstRow="0" w:lastRow="0" w:firstColumn="0" w:lastColumn="0" w:oddVBand="0" w:evenVBand="0" w:oddHBand="1" w:evenHBand="0" w:firstRowFirstColumn="0" w:firstRowLastColumn="0" w:lastRowFirstColumn="0" w:lastRowLastColumn="0"/>
               <w:rPr>
                 <w:rFonts w:ascii="Tahoma" w:hAnsi="Tahoma"/>
+                <w:i w:val="0"/>
+                <w:iCs w:val="0"/>
               </w:rPr>
             </w:pPr>
             <w:r>
               <w:rPr>
                 <w:rFonts w:ascii="Tahoma" w:hAnsi="Tahoma"/>
+                <w:i w:val="0"/>
+                <w:iCs w:val="0"/>
               </w:rPr>
               <w:t>1.0</w:t>
             </w:r>
@@ -228,30 +264,30 @@
           </w:tcPr>
           <w:p>
             <w:pPr>
-              <w:pStyle w:val="Encabezado"/>
+              <w:pStyle w:val="Header"/>
               <w:tabs>
                 <w:tab w:val="clear" w:pos="4320"/>
                 <w:tab w:val="clear" w:pos="8640"/>
               </w:tabs>
               <w:rPr>
                 <w:rFonts w:ascii="Tahoma" w:hAnsi="Tahoma"/>
+                <w:i w:val="0"/>
+                <w:iCs w:val="0"/>
               </w:rPr>
             </w:pPr>
             <w:r>
               <w:rPr>
                 <w:rFonts w:ascii="Tahoma" w:hAnsi="Tahoma"/>
-              </w:rPr>
-              <w:t xml:space="preserve">Asignatura </w:t>
+                <w:i w:val="0"/>
+                <w:iCs w:val="0"/>
+              </w:rPr>
+              <w:t>Capstone</w:t>
             </w:r>
             <w:r>
               <w:rPr>
                 <w:rFonts w:ascii="Tahoma" w:hAnsi="Tahoma"/>
-              </w:rPr>
-              <w:t>Portafolio de Titulo</w:t>
-            </w:r>
-            <w:r>
-              <w:rPr>
-                <w:rFonts w:ascii="Tahoma" w:hAnsi="Tahoma"/>
+                <w:i w:val="0"/>
+                <w:iCs w:val="0"/>
               </w:rPr>
               <w:t xml:space="preserve"> </w:t>
             </w:r>
@@ -263,7 +299,7 @@
           </w:tcPr>
           <w:p>
             <w:pPr>
-              <w:pStyle w:val="Encabezado"/>
+              <w:pStyle w:val="Header"/>
               <w:tabs>
                 <w:tab w:val="clear" w:pos="4320"/>
                 <w:tab w:val="clear" w:pos="8640"/>
@@ -271,9 +307,45 @@
               <w:cnfStyle w:val="000000100000" w:firstRow="0" w:lastRow="0" w:firstColumn="0" w:lastColumn="0" w:oddVBand="0" w:evenVBand="0" w:oddHBand="1" w:evenHBand="0" w:firstRowFirstColumn="0" w:firstRowLastColumn="0" w:lastRowFirstColumn="0" w:lastRowLastColumn="0"/>
               <w:rPr>
                 <w:rFonts w:ascii="Tahoma" w:hAnsi="Tahoma"/>
+                <w:i w:val="0"/>
+                <w:iCs w:val="0"/>
                 <w:lang w:val="es-ES"/>
               </w:rPr>
             </w:pPr>
+            <w:r>
+              <w:rPr>
+                <w:rFonts w:ascii="Tahoma" w:hAnsi="Tahoma"/>
+                <w:i w:val="0"/>
+                <w:iCs w:val="0"/>
+                <w:lang w:val="es-ES"/>
+              </w:rPr>
+              <w:t>Ignacio Cisternas</w:t>
+            </w:r>
+          </w:p>
+          <w:p>
+            <w:pPr>
+              <w:pStyle w:val="Header"/>
+              <w:tabs>
+                <w:tab w:val="clear" w:pos="4320"/>
+                <w:tab w:val="clear" w:pos="8640"/>
+              </w:tabs>
+              <w:cnfStyle w:val="000000100000" w:firstRow="0" w:lastRow="0" w:firstColumn="0" w:lastColumn="0" w:oddVBand="0" w:evenVBand="0" w:oddHBand="1" w:evenHBand="0" w:firstRowFirstColumn="0" w:firstRowLastColumn="0" w:lastRowFirstColumn="0" w:lastRowLastColumn="0"/>
+              <w:rPr>
+                <w:rFonts w:ascii="Tahoma" w:hAnsi="Tahoma"/>
+                <w:i w:val="0"/>
+                <w:iCs w:val="0"/>
+                <w:lang w:val="es-ES"/>
+              </w:rPr>
+            </w:pPr>
+            <w:r>
+              <w:rPr>
+                <w:rFonts w:ascii="Tahoma" w:hAnsi="Tahoma"/>
+                <w:i w:val="0"/>
+                <w:iCs w:val="0"/>
+                <w:lang w:val="es-ES"/>
+              </w:rPr>
+              <w:t>Patricio Suárez</w:t>
+            </w:r>
           </w:p>
         </w:tc>
       </w:tr>
@@ -291,6 +363,8 @@
                 <w:rFonts w:ascii="Tahoma" w:hAnsi="Tahoma"/>
                 <w:b/>
                 <w:bCs/>
+                <w:i w:val="0"/>
+                <w:iCs w:val="0"/>
               </w:rPr>
             </w:pPr>
             <w:r>
@@ -298,6 +372,8 @@
                 <w:rFonts w:ascii="Tahoma" w:hAnsi="Tahoma"/>
                 <w:b/>
                 <w:bCs/>
+                <w:i w:val="0"/>
+                <w:iCs w:val="0"/>
               </w:rPr>
               <w:t>Fecha</w:t>
             </w:r>
@@ -315,6 +391,8 @@
                 <w:rFonts w:ascii="Tahoma" w:hAnsi="Tahoma"/>
                 <w:b/>
                 <w:bCs/>
+                <w:i w:val="0"/>
+                <w:iCs w:val="0"/>
               </w:rPr>
             </w:pPr>
             <w:r>
@@ -322,6 +400,8 @@
                 <w:rFonts w:ascii="Tahoma" w:hAnsi="Tahoma"/>
                 <w:b/>
                 <w:bCs/>
+                <w:i w:val="0"/>
+                <w:iCs w:val="0"/>
               </w:rPr>
               <w:t>Ubicación</w:t>
             </w:r>
@@ -340,6 +420,8 @@
                 <w:rFonts w:ascii="Tahoma" w:hAnsi="Tahoma"/>
                 <w:b/>
                 <w:bCs/>
+                <w:i w:val="0"/>
+                <w:iCs w:val="0"/>
               </w:rPr>
             </w:pPr>
             <w:r>
@@ -347,6 +429,8 @@
                 <w:rFonts w:ascii="Tahoma" w:hAnsi="Tahoma"/>
                 <w:b/>
                 <w:bCs/>
+                <w:i w:val="0"/>
+                <w:iCs w:val="0"/>
               </w:rPr>
               <w:t>Proyecto</w:t>
             </w:r>
@@ -368,8 +452,18 @@
               <w:jc w:val="center"/>
               <w:rPr>
                 <w:rFonts w:ascii="Tahoma" w:hAnsi="Tahoma"/>
+                <w:i w:val="0"/>
+                <w:iCs w:val="0"/>
               </w:rPr>
             </w:pPr>
+            <w:r>
+              <w:rPr>
+                <w:rFonts w:ascii="Tahoma" w:hAnsi="Tahoma"/>
+                <w:i w:val="0"/>
+                <w:iCs w:val="0"/>
+              </w:rPr>
+              <w:t>5/9/2024</w:t>
+            </w:r>
           </w:p>
         </w:tc>
         <w:tc>
@@ -378,7 +472,7 @@
           </w:tcPr>
           <w:p>
             <w:pPr>
-              <w:pStyle w:val="Encabezado"/>
+              <w:pStyle w:val="Header"/>
               <w:tabs>
                 <w:tab w:val="clear" w:pos="4320"/>
                 <w:tab w:val="clear" w:pos="8640"/>
@@ -387,13 +481,25 @@
               <w:cnfStyle w:val="000000100000" w:firstRow="0" w:lastRow="0" w:firstColumn="0" w:lastColumn="0" w:oddVBand="0" w:evenVBand="0" w:oddHBand="1" w:evenHBand="0" w:firstRowFirstColumn="0" w:firstRowLastColumn="0" w:lastRowFirstColumn="0" w:lastRowLastColumn="0"/>
               <w:rPr>
                 <w:rFonts w:ascii="Tahoma" w:hAnsi="Tahoma"/>
+                <w:i w:val="0"/>
+                <w:iCs w:val="0"/>
               </w:rPr>
             </w:pPr>
             <w:r>
               <w:rPr>
                 <w:rFonts w:ascii="Tahoma" w:hAnsi="Tahoma"/>
-              </w:rPr>
-              <w:t>Duoc UC.</w:t>
+                <w:i w:val="0"/>
+                <w:iCs w:val="0"/>
+              </w:rPr>
+              <w:t>Duoc UC</w:t>
+            </w:r>
+            <w:r>
+              <w:rPr>
+                <w:rFonts w:ascii="Tahoma" w:hAnsi="Tahoma"/>
+                <w:i w:val="0"/>
+                <w:iCs w:val="0"/>
+              </w:rPr>
+              <w:t xml:space="preserve"> Sede Puente Alto</w:t>
             </w:r>
           </w:p>
         </w:tc>
@@ -405,7 +511,7 @@
           </w:tcPr>
           <w:p>
             <w:pPr>
-              <w:pStyle w:val="Encabezado"/>
+              <w:pStyle w:val="Header"/>
               <w:tabs>
                 <w:tab w:val="clear" w:pos="4320"/>
                 <w:tab w:val="clear" w:pos="8640"/>
@@ -413,16 +519,27 @@
               <w:jc w:val="center"/>
               <w:rPr>
                 <w:rFonts w:ascii="Tahoma" w:hAnsi="Tahoma"/>
+                <w:i w:val="0"/>
+                <w:iCs w:val="0"/>
                 <w:lang w:val="es-ES"/>
               </w:rPr>
             </w:pPr>
+            <w:r>
+              <w:rPr>
+                <w:rFonts w:ascii="Tahoma" w:hAnsi="Tahoma"/>
+                <w:i w:val="0"/>
+                <w:iCs w:val="0"/>
+                <w:lang w:val="es-ES"/>
+              </w:rPr>
+              <w:t>Gasway</w:t>
+            </w:r>
           </w:p>
         </w:tc>
       </w:tr>
     </w:tbl>
     <w:p>
       <w:pPr>
-        <w:pStyle w:val="Encabezado"/>
+        <w:pStyle w:val="Header"/>
         <w:tabs>
           <w:tab w:val="clear" w:pos="4320"/>
           <w:tab w:val="clear" w:pos="8640"/>
@@ -434,7 +551,7 @@
     </w:p>
     <w:tbl>
       <w:tblPr>
-        <w:tblStyle w:val="Tabladelista3-nfasis2"/>
+        <w:tblStyle w:val="ListTable3-Accent2"/>
         <w:tblW w:w="10348" w:type="dxa"/>
         <w:tblLayout w:type="fixed"/>
         <w:tblLook w:val="0000" w:firstRow="0" w:lastRow="0" w:firstColumn="0" w:lastColumn="0" w:noHBand="0" w:noVBand="0"/>
@@ -463,6 +580,8 @@
                 <w:rFonts w:ascii="Tahoma" w:eastAsia="Arial Unicode MS" w:hAnsi="Tahoma" w:cs="Tahoma"/>
                 <w:b/>
                 <w:bCs/>
+                <w:i w:val="0"/>
+                <w:iCs w:val="0"/>
                 <w:sz w:val="24"/>
                 <w:szCs w:val="24"/>
               </w:rPr>
@@ -472,6 +591,8 @@
                 <w:rFonts w:ascii="Tahoma" w:hAnsi="Tahoma" w:cs="Tahoma"/>
                 <w:b/>
                 <w:bCs/>
+                <w:i w:val="0"/>
+                <w:iCs w:val="0"/>
               </w:rPr>
               <w:t>Participantes</w:t>
             </w:r>
@@ -494,6 +615,8 @@
                 <w:rFonts w:ascii="Tahoma" w:eastAsia="Arial Unicode MS" w:hAnsi="Tahoma" w:cs="Tahoma"/>
                 <w:b/>
                 <w:bCs/>
+                <w:i w:val="0"/>
+                <w:iCs w:val="0"/>
               </w:rPr>
             </w:pPr>
             <w:r>
@@ -501,6 +624,8 @@
                 <w:rFonts w:ascii="Tahoma" w:hAnsi="Tahoma" w:cs="Tahoma"/>
                 <w:b/>
                 <w:bCs/>
+                <w:i w:val="0"/>
+                <w:iCs w:val="0"/>
                 <w:szCs w:val="22"/>
               </w:rPr>
               <w:t>Nombre</w:t>
@@ -519,6 +644,8 @@
                 <w:rFonts w:ascii="Tahoma" w:eastAsia="Arial Unicode MS" w:hAnsi="Tahoma" w:cs="Tahoma"/>
                 <w:b/>
                 <w:bCs/>
+                <w:i w:val="0"/>
+                <w:iCs w:val="0"/>
               </w:rPr>
             </w:pPr>
             <w:r>
@@ -526,6 +653,8 @@
                 <w:rFonts w:ascii="Tahoma" w:hAnsi="Tahoma" w:cs="Tahoma"/>
                 <w:b/>
                 <w:bCs/>
+                <w:i w:val="0"/>
+                <w:iCs w:val="0"/>
                 <w:szCs w:val="22"/>
               </w:rPr>
               <w:t>Empresa</w:t>
@@ -544,6 +673,8 @@
                 <w:rFonts w:ascii="Tahoma" w:eastAsia="Arial Unicode MS" w:hAnsi="Tahoma" w:cs="Tahoma"/>
                 <w:b/>
                 <w:bCs/>
+                <w:i w:val="0"/>
+                <w:iCs w:val="0"/>
               </w:rPr>
             </w:pPr>
             <w:r>
@@ -551,6 +682,8 @@
                 <w:rFonts w:ascii="Tahoma" w:hAnsi="Tahoma" w:cs="Tahoma"/>
                 <w:b/>
                 <w:bCs/>
+                <w:i w:val="0"/>
+                <w:iCs w:val="0"/>
                 <w:szCs w:val="22"/>
               </w:rPr>
               <w:t>Teléfono</w:t>
@@ -569,6 +702,8 @@
                 <w:rFonts w:ascii="Tahoma" w:eastAsia="Arial Unicode MS" w:hAnsi="Tahoma" w:cs="Tahoma"/>
                 <w:b/>
                 <w:bCs/>
+                <w:i w:val="0"/>
+                <w:iCs w:val="0"/>
               </w:rPr>
             </w:pPr>
             <w:r>
@@ -576,6 +711,8 @@
                 <w:rFonts w:ascii="Tahoma" w:hAnsi="Tahoma" w:cs="Tahoma"/>
                 <w:b/>
                 <w:bCs/>
+                <w:i w:val="0"/>
+                <w:iCs w:val="0"/>
                 <w:szCs w:val="22"/>
               </w:rPr>
               <w:t>e-mail</w:t>
@@ -598,8 +735,18 @@
               <w:jc w:val="center"/>
               <w:rPr>
                 <w:rFonts w:ascii="Arial" w:eastAsia="Arial Unicode MS" w:hAnsi="Arial" w:cs="Arial"/>
+                <w:i w:val="0"/>
+                <w:iCs w:val="0"/>
               </w:rPr>
             </w:pPr>
+            <w:r>
+              <w:rPr>
+                <w:rFonts w:ascii="Arial" w:eastAsia="Arial Unicode MS" w:hAnsi="Arial" w:cs="Arial"/>
+                <w:i w:val="0"/>
+                <w:iCs w:val="0"/>
+              </w:rPr>
+              <w:t xml:space="preserve">Ignacio Cisternas </w:t>
+            </w:r>
           </w:p>
         </w:tc>
         <w:tc>
@@ -612,8 +759,18 @@
               <w:cnfStyle w:val="000000100000" w:firstRow="0" w:lastRow="0" w:firstColumn="0" w:lastColumn="0" w:oddVBand="0" w:evenVBand="0" w:oddHBand="1" w:evenHBand="0" w:firstRowFirstColumn="0" w:firstRowLastColumn="0" w:lastRowFirstColumn="0" w:lastRowLastColumn="0"/>
               <w:rPr>
                 <w:rFonts w:ascii="Tahoma" w:hAnsi="Tahoma" w:cs="Tahoma"/>
+                <w:i w:val="0"/>
+                <w:iCs w:val="0"/>
               </w:rPr>
             </w:pPr>
+            <w:r>
+              <w:rPr>
+                <w:rFonts w:ascii="Tahoma" w:hAnsi="Tahoma" w:cs="Tahoma"/>
+                <w:i w:val="0"/>
+                <w:iCs w:val="0"/>
+              </w:rPr>
+              <w:t>PSIC Solutions</w:t>
+            </w:r>
           </w:p>
         </w:tc>
         <w:tc>
@@ -627,8 +784,18 @@
               <w:jc w:val="right"/>
               <w:rPr>
                 <w:rFonts w:ascii="Tahoma" w:hAnsi="Tahoma" w:cs="Tahoma"/>
+                <w:i w:val="0"/>
+                <w:iCs w:val="0"/>
               </w:rPr>
             </w:pPr>
+            <w:r>
+              <w:rPr>
+                <w:rFonts w:ascii="Tahoma" w:hAnsi="Tahoma" w:cs="Tahoma"/>
+                <w:i w:val="0"/>
+                <w:iCs w:val="0"/>
+              </w:rPr>
+              <w:t>+569 47087424</w:t>
+            </w:r>
           </w:p>
         </w:tc>
         <w:tc>
@@ -641,10 +808,23 @@
               <w:cnfStyle w:val="000000100000" w:firstRow="0" w:lastRow="0" w:firstColumn="0" w:lastColumn="0" w:oddVBand="0" w:evenVBand="0" w:oddHBand="1" w:evenHBand="0" w:firstRowFirstColumn="0" w:firstRowLastColumn="0" w:lastRowFirstColumn="0" w:lastRowLastColumn="0"/>
               <w:rPr>
                 <w:rFonts w:ascii="Tahoma" w:hAnsi="Tahoma" w:cs="Tahoma"/>
+                <w:i w:val="0"/>
+                <w:iCs w:val="0"/>
                 <w:color w:val="0000FF"/>
                 <w:u w:val="single"/>
               </w:rPr>
             </w:pPr>
+            <w:hyperlink r:id="rId8" w:history="1">
+              <w:r>
+                <w:rPr>
+                  <w:rStyle w:val="Hyperlink"/>
+                  <w:rFonts w:ascii="Tahoma" w:hAnsi="Tahoma" w:cs="Tahoma"/>
+                  <w:i w:val="0"/>
+                  <w:iCs w:val="0"/>
+                </w:rPr>
+                <w:t>Ig.cisternas@duocuc.cl</w:t>
+              </w:r>
+            </w:hyperlink>
           </w:p>
         </w:tc>
       </w:tr>
@@ -662,8 +842,18 @@
               <w:jc w:val="center"/>
               <w:rPr>
                 <w:rFonts w:ascii="Arial" w:eastAsia="Arial Unicode MS" w:hAnsi="Arial" w:cs="Arial"/>
+                <w:i w:val="0"/>
+                <w:iCs w:val="0"/>
               </w:rPr>
             </w:pPr>
+            <w:r>
+              <w:rPr>
+                <w:rFonts w:ascii="Arial" w:eastAsia="Arial Unicode MS" w:hAnsi="Arial" w:cs="Arial"/>
+                <w:i w:val="0"/>
+                <w:iCs w:val="0"/>
+              </w:rPr>
+              <w:t>Patricio Suárez</w:t>
+            </w:r>
           </w:p>
         </w:tc>
         <w:tc>
@@ -676,8 +866,18 @@
               <w:cnfStyle w:val="000000000000" w:firstRow="0" w:lastRow="0" w:firstColumn="0" w:lastColumn="0" w:oddVBand="0" w:evenVBand="0" w:oddHBand="0" w:evenHBand="0" w:firstRowFirstColumn="0" w:firstRowLastColumn="0" w:lastRowFirstColumn="0" w:lastRowLastColumn="0"/>
               <w:rPr>
                 <w:rFonts w:ascii="Tahoma" w:hAnsi="Tahoma" w:cs="Tahoma"/>
+                <w:i w:val="0"/>
+                <w:iCs w:val="0"/>
               </w:rPr>
             </w:pPr>
+            <w:r>
+              <w:rPr>
+                <w:rFonts w:ascii="Tahoma" w:hAnsi="Tahoma" w:cs="Tahoma"/>
+                <w:i w:val="0"/>
+                <w:iCs w:val="0"/>
+              </w:rPr>
+              <w:t>PSIC Solutions</w:t>
+            </w:r>
           </w:p>
         </w:tc>
         <w:tc>
@@ -691,8 +891,18 @@
               <w:jc w:val="right"/>
               <w:rPr>
                 <w:rFonts w:ascii="Tahoma" w:hAnsi="Tahoma" w:cs="Tahoma"/>
+                <w:i w:val="0"/>
+                <w:iCs w:val="0"/>
               </w:rPr>
             </w:pPr>
+            <w:r>
+              <w:rPr>
+                <w:rFonts w:ascii="Tahoma" w:hAnsi="Tahoma" w:cs="Tahoma"/>
+                <w:i w:val="0"/>
+                <w:iCs w:val="0"/>
+              </w:rPr>
+              <w:t xml:space="preserve">+569 </w:t>
+            </w:r>
           </w:p>
         </w:tc>
         <w:tc>
@@ -705,150 +915,29 @@
               <w:cnfStyle w:val="000000000000" w:firstRow="0" w:lastRow="0" w:firstColumn="0" w:lastColumn="0" w:oddVBand="0" w:evenVBand="0" w:oddHBand="0" w:evenHBand="0" w:firstRowFirstColumn="0" w:firstRowLastColumn="0" w:lastRowFirstColumn="0" w:lastRowLastColumn="0"/>
               <w:rPr>
                 <w:rFonts w:ascii="Tahoma" w:hAnsi="Tahoma" w:cs="Tahoma"/>
+                <w:i w:val="0"/>
+                <w:iCs w:val="0"/>
                 <w:color w:val="0000FF"/>
                 <w:u w:val="single"/>
               </w:rPr>
             </w:pPr>
-          </w:p>
-        </w:tc>
-      </w:tr>
-      <w:tr>
-        <w:trPr>
-          <w:cnfStyle w:val="000000100000" w:firstRow="0" w:lastRow="0" w:firstColumn="0" w:lastColumn="0" w:oddVBand="0" w:evenVBand="0" w:oddHBand="1" w:evenHBand="0" w:firstRowFirstColumn="0" w:firstRowLastColumn="0" w:lastRowFirstColumn="0" w:lastRowLastColumn="0"/>
-          <w:trHeight w:val="255"/>
-        </w:trPr>
-        <w:tc>
-          <w:tcPr>
-            <w:cnfStyle w:val="000010000000" w:firstRow="0" w:lastRow="0" w:firstColumn="0" w:lastColumn="0" w:oddVBand="1" w:evenVBand="0" w:oddHBand="0" w:evenHBand="0" w:firstRowFirstColumn="0" w:firstRowLastColumn="0" w:lastRowFirstColumn="0" w:lastRowLastColumn="0"/>
-            <w:tcW w:w="3970" w:type="dxa"/>
-          </w:tcPr>
-          <w:p>
-            <w:pPr>
-              <w:jc w:val="center"/>
-              <w:rPr>
-                <w:rFonts w:ascii="Arial" w:eastAsia="Arial Unicode MS" w:hAnsi="Arial" w:cs="Arial"/>
-              </w:rPr>
-            </w:pPr>
-          </w:p>
-        </w:tc>
-        <w:tc>
-          <w:tcPr>
-            <w:tcW w:w="1559" w:type="dxa"/>
-            <w:noWrap/>
-          </w:tcPr>
-          <w:p>
-            <w:pPr>
-              <w:cnfStyle w:val="000000100000" w:firstRow="0" w:lastRow="0" w:firstColumn="0" w:lastColumn="0" w:oddVBand="0" w:evenVBand="0" w:oddHBand="1" w:evenHBand="0" w:firstRowFirstColumn="0" w:firstRowLastColumn="0" w:lastRowFirstColumn="0" w:lastRowLastColumn="0"/>
+            <w:r>
               <w:rPr>
                 <w:rFonts w:ascii="Tahoma" w:hAnsi="Tahoma" w:cs="Tahoma"/>
-              </w:rPr>
-            </w:pPr>
-          </w:p>
-        </w:tc>
-        <w:tc>
-          <w:tcPr>
-            <w:cnfStyle w:val="000010000000" w:firstRow="0" w:lastRow="0" w:firstColumn="0" w:lastColumn="0" w:oddVBand="1" w:evenVBand="0" w:oddHBand="0" w:evenHBand="0" w:firstRowFirstColumn="0" w:firstRowLastColumn="0" w:lastRowFirstColumn="0" w:lastRowLastColumn="0"/>
-            <w:tcW w:w="1559" w:type="dxa"/>
-            <w:noWrap/>
-          </w:tcPr>
-          <w:p>
-            <w:pPr>
-              <w:jc w:val="right"/>
-              <w:rPr>
-                <w:rFonts w:ascii="Tahoma" w:hAnsi="Tahoma" w:cs="Tahoma"/>
-              </w:rPr>
-            </w:pPr>
-          </w:p>
-        </w:tc>
-        <w:tc>
-          <w:tcPr>
-            <w:tcW w:w="3260" w:type="dxa"/>
-            <w:noWrap/>
-          </w:tcPr>
-          <w:p>
-            <w:pPr>
-              <w:cnfStyle w:val="000000100000" w:firstRow="0" w:lastRow="0" w:firstColumn="0" w:lastColumn="0" w:oddVBand="0" w:evenVBand="0" w:oddHBand="1" w:evenHBand="0" w:firstRowFirstColumn="0" w:firstRowLastColumn="0" w:lastRowFirstColumn="0" w:lastRowLastColumn="0"/>
-              <w:rPr>
-                <w:rFonts w:ascii="Tahoma" w:hAnsi="Tahoma" w:cs="Tahoma"/>
+                <w:i w:val="0"/>
+                <w:iCs w:val="0"/>
                 <w:color w:val="0000FF"/>
                 <w:u w:val="single"/>
               </w:rPr>
-            </w:pPr>
-          </w:p>
-        </w:tc>
-      </w:tr>
-      <w:tr>
-        <w:trPr>
-          <w:trHeight w:val="255"/>
-        </w:trPr>
-        <w:tc>
-          <w:tcPr>
-            <w:cnfStyle w:val="000010000000" w:firstRow="0" w:lastRow="0" w:firstColumn="0" w:lastColumn="0" w:oddVBand="1" w:evenVBand="0" w:oddHBand="0" w:evenHBand="0" w:firstRowFirstColumn="0" w:firstRowLastColumn="0" w:lastRowFirstColumn="0" w:lastRowLastColumn="0"/>
-            <w:tcW w:w="3970" w:type="dxa"/>
-          </w:tcPr>
-          <w:p>
-            <w:pPr>
-              <w:jc w:val="center"/>
-              <w:rPr>
-                <w:rFonts w:ascii="Arial" w:eastAsia="Arial Unicode MS" w:hAnsi="Arial" w:cs="Arial"/>
-                <w:lang w:val="fr-FR"/>
-              </w:rPr>
-            </w:pPr>
-          </w:p>
-        </w:tc>
-        <w:tc>
-          <w:tcPr>
-            <w:tcW w:w="1559" w:type="dxa"/>
-            <w:noWrap/>
-          </w:tcPr>
-          <w:p>
-            <w:pPr>
-              <w:cnfStyle w:val="000000000000" w:firstRow="0" w:lastRow="0" w:firstColumn="0" w:lastColumn="0" w:oddVBand="0" w:evenVBand="0" w:oddHBand="0" w:evenHBand="0" w:firstRowFirstColumn="0" w:firstRowLastColumn="0" w:lastRowFirstColumn="0" w:lastRowLastColumn="0"/>
-              <w:rPr>
-                <w:rFonts w:ascii="Tahoma" w:hAnsi="Tahoma" w:cs="Tahoma"/>
-                <w:lang w:val="fr-FR"/>
-              </w:rPr>
-            </w:pPr>
-          </w:p>
-        </w:tc>
-        <w:tc>
-          <w:tcPr>
-            <w:cnfStyle w:val="000010000000" w:firstRow="0" w:lastRow="0" w:firstColumn="0" w:lastColumn="0" w:oddVBand="1" w:evenVBand="0" w:oddHBand="0" w:evenHBand="0" w:firstRowFirstColumn="0" w:firstRowLastColumn="0" w:lastRowFirstColumn="0" w:lastRowLastColumn="0"/>
-            <w:tcW w:w="1559" w:type="dxa"/>
-            <w:noWrap/>
-          </w:tcPr>
-          <w:p>
-            <w:pPr>
-              <w:jc w:val="right"/>
-              <w:rPr>
-                <w:rFonts w:ascii="Tahoma" w:hAnsi="Tahoma" w:cs="Tahoma"/>
-                <w:lang w:val="fr-FR"/>
-              </w:rPr>
-            </w:pPr>
-          </w:p>
-        </w:tc>
-        <w:tc>
-          <w:tcPr>
-            <w:tcW w:w="3260" w:type="dxa"/>
-            <w:noWrap/>
-          </w:tcPr>
-          <w:p>
-            <w:pPr>
-              <w:cnfStyle w:val="000000000000" w:firstRow="0" w:lastRow="0" w:firstColumn="0" w:lastColumn="0" w:oddVBand="0" w:evenVBand="0" w:oddHBand="0" w:evenHBand="0" w:firstRowFirstColumn="0" w:firstRowLastColumn="0" w:lastRowFirstColumn="0" w:lastRowLastColumn="0"/>
-              <w:rPr>
-                <w:rFonts w:ascii="Tahoma" w:hAnsi="Tahoma" w:cs="Tahoma"/>
-                <w:color w:val="0000FF"/>
-                <w:u w:val="single"/>
-                <w:lang w:val="fr-FR"/>
-              </w:rPr>
-            </w:pPr>
+              <w:t>Pat.suarez@duocuc.cl</w:t>
+            </w:r>
           </w:p>
         </w:tc>
       </w:tr>
     </w:tbl>
     <w:p>
       <w:pPr>
-        <w:pStyle w:val="Encabezado"/>
+        <w:pStyle w:val="Header"/>
         <w:tabs>
           <w:tab w:val="clear" w:pos="4320"/>
           <w:tab w:val="clear" w:pos="8640"/>
@@ -877,35 +966,10 @@
     </w:p>
     <w:p>
       <w:pPr>
-        <w:pStyle w:val="Encabezado"/>
-        <w:tabs>
-          <w:tab w:val="clear" w:pos="4320"/>
-          <w:tab w:val="clear" w:pos="8640"/>
-        </w:tabs>
-        <w:rPr>
-          <w:rFonts w:ascii="Tahoma" w:hAnsi="Tahoma"/>
-          <w:lang w:val="fr-FR"/>
-        </w:rPr>
-      </w:pPr>
-    </w:p>
-    <w:p>
-      <w:pPr>
-        <w:pStyle w:val="Encabezado"/>
-        <w:tabs>
-          <w:tab w:val="clear" w:pos="4320"/>
-          <w:tab w:val="clear" w:pos="8640"/>
-        </w:tabs>
-        <w:rPr>
-          <w:rFonts w:ascii="Tahoma" w:hAnsi="Tahoma"/>
-          <w:lang w:val="fr-FR"/>
-        </w:rPr>
-      </w:pPr>
-    </w:p>
-    <w:p>
-      <w:pPr>
-        <w:pStyle w:val="Ttulo1"/>
+        <w:pStyle w:val="Heading1"/>
       </w:pPr>
       <w:r>
+        <w:lastRenderedPageBreak/>
         <w:t xml:space="preserve">Introducción </w:t>
       </w:r>
     </w:p>
@@ -921,7 +985,7 @@
     </w:p>
     <w:p>
       <w:pPr>
-        <w:pStyle w:val="Ttulo1"/>
+        <w:pStyle w:val="Heading1"/>
       </w:pPr>
       <w:r>
         <w:t>Resumen Sprint</w:t>
@@ -934,7 +998,7 @@
     </w:p>
     <w:p>
       <w:pPr>
-        <w:pStyle w:val="Ttulo1"/>
+        <w:pStyle w:val="Heading1"/>
       </w:pPr>
       <w:r>
         <w:t>Tareas realizadas</w:t>
@@ -947,7 +1011,7 @@
     </w:p>
     <w:p>
       <w:pPr>
-        <w:pStyle w:val="Ttulo1"/>
+        <w:pStyle w:val="Heading1"/>
       </w:pPr>
       <w:r>
         <w:t xml:space="preserve">Próximo Sprint </w:t>
@@ -960,7 +1024,7 @@
     </w:p>
     <w:p>
       <w:pPr>
-        <w:pStyle w:val="Ttulo1"/>
+        <w:pStyle w:val="Heading1"/>
       </w:pPr>
       <w:r>
         <w:t xml:space="preserve">Anexos </w:t>
@@ -972,12 +1036,12 @@
       </w:r>
     </w:p>
     <w:sectPr>
-      <w:headerReference w:type="even" r:id="rId8"/>
-      <w:headerReference w:type="default" r:id="rId9"/>
-      <w:footerReference w:type="even" r:id="rId10"/>
-      <w:footerReference w:type="default" r:id="rId11"/>
-      <w:headerReference w:type="first" r:id="rId12"/>
-      <w:footerReference w:type="first" r:id="rId13"/>
+      <w:headerReference w:type="even" r:id="rId9"/>
+      <w:headerReference w:type="default" r:id="rId10"/>
+      <w:footerReference w:type="even" r:id="rId11"/>
+      <w:footerReference w:type="default" r:id="rId12"/>
+      <w:headerReference w:type="first" r:id="rId13"/>
+      <w:footerReference w:type="first" r:id="rId14"/>
       <w:pgSz w:w="12240" w:h="15840" w:code="1"/>
       <w:pgMar w:top="2096" w:right="1134" w:bottom="851" w:left="1134" w:header="568" w:footer="720" w:gutter="0"/>
       <w:cols w:space="720"/>
@@ -987,7 +1051,7 @@
 </file>
 
 <file path=word/endnotes.xml><?xml version="1.0" encoding="utf-8"?>
-<w:endnotes xmlns:wpc="http://schemas.microsoft.com/office/word/2010/wordprocessingCanvas" xmlns:cx="http://schemas.microsoft.com/office/drawing/2014/chartex" xmlns:cx1="http://schemas.microsoft.com/office/drawing/2015/9/8/chartex" xmlns:cx2="http://schemas.microsoft.com/office/drawing/2015/10/21/chartex" xmlns:cx3="http://schemas.microsoft.com/office/drawing/2016/5/9/chartex" xmlns:cx4="http://schemas.microsoft.com/office/drawing/2016/5/10/chartex" xmlns:cx5="http://schemas.microsoft.com/office/drawing/2016/5/11/chartex" xmlns:cx6="http://schemas.microsoft.com/office/drawing/2016/5/12/chartex" xmlns:cx7="http://schemas.microsoft.com/office/drawing/2016/5/13/chartex" xmlns:cx8="http://schemas.microsoft.com/office/drawing/2016/5/14/chartex" xmlns:mc="http://schemas.openxmlformats.org/markup-compatibility/2006" xmlns:aink="http://schemas.microsoft.com/office/drawing/2016/ink" xmlns:am3d="http://schemas.microsoft.com/office/drawing/2017/model3d" xmlns:o="urn:schemas-microsoft-com:office:office" xmlns:oel="http://schemas.microsoft.com/office/2019/extlst" xmlns:r="http://schemas.openxmlformats.org/officeDocument/2006/relationships" xmlns:m="http://schemas.openxmlformats.org/officeDocument/2006/math" xmlns:v="urn:schemas-microsoft-com:vml" xmlns:wp14="http://schemas.microsoft.com/office/word/2010/wordprocessingDrawing" xmlns:wp="http://schemas.openxmlformats.org/drawingml/2006/wordprocessingDrawing" xmlns:w10="urn:schemas-microsoft-com:office:word" xmlns:w="http://schemas.openxmlformats.org/wordprocessingml/2006/main" xmlns:w14="http://schemas.microsoft.com/office/word/2010/wordml" xmlns:w15="http://schemas.microsoft.com/office/word/2012/wordml" xmlns:w16cex="http://schemas.microsoft.com/office/word/2018/wordml/cex" xmlns:w16cid="http://schemas.microsoft.com/office/word/2016/wordml/cid" xmlns:w16="http://schemas.microsoft.com/office/word/2018/wordml" xmlns:w16sdtdh="http://schemas.microsoft.com/office/word/2020/wordml/sdtdatahash" xmlns:w16se="http://schemas.microsoft.com/office/word/2015/wordml/symex" xmlns:wpg="http://schemas.microsoft.com/office/word/2010/wordprocessingGroup" xmlns:wpi="http://schemas.microsoft.com/office/word/2010/wordprocessingInk" xmlns:wne="http://schemas.microsoft.com/office/word/2006/wordml" xmlns:wps="http://schemas.microsoft.com/office/word/2010/wordprocessingShape" mc:Ignorable="w14 w15 w16se w16cid w16 w16cex w16sdtdh wp14">
+<w:endnotes xmlns:wpc="http://schemas.microsoft.com/office/word/2010/wordprocessingCanvas" xmlns:cx="http://schemas.microsoft.com/office/drawing/2014/chartex" xmlns:cx1="http://schemas.microsoft.com/office/drawing/2015/9/8/chartex" xmlns:cx2="http://schemas.microsoft.com/office/drawing/2015/10/21/chartex" xmlns:cx3="http://schemas.microsoft.com/office/drawing/2016/5/9/chartex" xmlns:cx4="http://schemas.microsoft.com/office/drawing/2016/5/10/chartex" xmlns:cx5="http://schemas.microsoft.com/office/drawing/2016/5/11/chartex" xmlns:cx6="http://schemas.microsoft.com/office/drawing/2016/5/12/chartex" xmlns:cx7="http://schemas.microsoft.com/office/drawing/2016/5/13/chartex" xmlns:cx8="http://schemas.microsoft.com/office/drawing/2016/5/14/chartex" xmlns:mc="http://schemas.openxmlformats.org/markup-compatibility/2006" xmlns:aink="http://schemas.microsoft.com/office/drawing/2016/ink" xmlns:am3d="http://schemas.microsoft.com/office/drawing/2017/model3d" xmlns:o="urn:schemas-microsoft-com:office:office" xmlns:oel="http://schemas.microsoft.com/office/2019/extlst" xmlns:r="http://schemas.openxmlformats.org/officeDocument/2006/relationships" xmlns:m="http://schemas.openxmlformats.org/officeDocument/2006/math" xmlns:v="urn:schemas-microsoft-com:vml" xmlns:wp14="http://schemas.microsoft.com/office/word/2010/wordprocessingDrawing" xmlns:wp="http://schemas.openxmlformats.org/drawingml/2006/wordprocessingDrawing" xmlns:w10="urn:schemas-microsoft-com:office:word" xmlns:w="http://schemas.openxmlformats.org/wordprocessingml/2006/main" xmlns:w14="http://schemas.microsoft.com/office/word/2010/wordml" xmlns:w15="http://schemas.microsoft.com/office/word/2012/wordml" xmlns:w16cex="http://schemas.microsoft.com/office/word/2018/wordml/cex" xmlns:w16cid="http://schemas.microsoft.com/office/word/2016/wordml/cid" xmlns:w16="http://schemas.microsoft.com/office/word/2018/wordml" xmlns:w16du="http://schemas.microsoft.com/office/word/2023/wordml/word16du" xmlns:w16sdtdh="http://schemas.microsoft.com/office/word/2020/wordml/sdtdatahash" xmlns:w16se="http://schemas.microsoft.com/office/word/2015/wordml/symex" xmlns:wpg="http://schemas.microsoft.com/office/word/2010/wordprocessingGroup" xmlns:wpi="http://schemas.microsoft.com/office/word/2010/wordprocessingInk" xmlns:wne="http://schemas.microsoft.com/office/word/2006/wordml" xmlns:wps="http://schemas.microsoft.com/office/word/2010/wordprocessingShape" mc:Ignorable="w14 w15 w16se w16cid w16 w16cex w16sdtdh w16du wp14">
   <w:endnote w:type="separator" w:id="-1">
     <w:p>
       <w:r>
@@ -1006,20 +1070,20 @@
 </file>
 
 <file path=word/footer1.xml><?xml version="1.0" encoding="utf-8"?>
-<w:ftr xmlns:wpc="http://schemas.microsoft.com/office/word/2010/wordprocessingCanvas" xmlns:cx="http://schemas.microsoft.com/office/drawing/2014/chartex" xmlns:cx1="http://schemas.microsoft.com/office/drawing/2015/9/8/chartex" xmlns:cx2="http://schemas.microsoft.com/office/drawing/2015/10/21/chartex" xmlns:cx3="http://schemas.microsoft.com/office/drawing/2016/5/9/chartex" xmlns:cx4="http://schemas.microsoft.com/office/drawing/2016/5/10/chartex" xmlns:cx5="http://schemas.microsoft.com/office/drawing/2016/5/11/chartex" xmlns:cx6="http://schemas.microsoft.com/office/drawing/2016/5/12/chartex" xmlns:cx7="http://schemas.microsoft.com/office/drawing/2016/5/13/chartex" xmlns:cx8="http://schemas.microsoft.com/office/drawing/2016/5/14/chartex" xmlns:mc="http://schemas.openxmlformats.org/markup-compatibility/2006" xmlns:aink="http://schemas.microsoft.com/office/drawing/2016/ink" xmlns:am3d="http://schemas.microsoft.com/office/drawing/2017/model3d" xmlns:o="urn:schemas-microsoft-com:office:office" xmlns:oel="http://schemas.microsoft.com/office/2019/extlst" xmlns:r="http://schemas.openxmlformats.org/officeDocument/2006/relationships" xmlns:m="http://schemas.openxmlformats.org/officeDocument/2006/math" xmlns:v="urn:schemas-microsoft-com:vml" xmlns:wp14="http://schemas.microsoft.com/office/word/2010/wordprocessingDrawing" xmlns:wp="http://schemas.openxmlformats.org/drawingml/2006/wordprocessingDrawing" xmlns:w10="urn:schemas-microsoft-com:office:word" xmlns:w="http://schemas.openxmlformats.org/wordprocessingml/2006/main" xmlns:w14="http://schemas.microsoft.com/office/word/2010/wordml" xmlns:w15="http://schemas.microsoft.com/office/word/2012/wordml" xmlns:w16cex="http://schemas.microsoft.com/office/word/2018/wordml/cex" xmlns:w16cid="http://schemas.microsoft.com/office/word/2016/wordml/cid" xmlns:w16="http://schemas.microsoft.com/office/word/2018/wordml" xmlns:w16sdtdh="http://schemas.microsoft.com/office/word/2020/wordml/sdtdatahash" xmlns:w16se="http://schemas.microsoft.com/office/word/2015/wordml/symex" xmlns:wpg="http://schemas.microsoft.com/office/word/2010/wordprocessingGroup" xmlns:wpi="http://schemas.microsoft.com/office/word/2010/wordprocessingInk" xmlns:wne="http://schemas.microsoft.com/office/word/2006/wordml" xmlns:wps="http://schemas.microsoft.com/office/word/2010/wordprocessingShape" mc:Ignorable="w14 w15 w16se w16cid w16 w16cex w16sdtdh wp14">
+<w:ftr xmlns:wpc="http://schemas.microsoft.com/office/word/2010/wordprocessingCanvas" xmlns:cx="http://schemas.microsoft.com/office/drawing/2014/chartex" xmlns:cx1="http://schemas.microsoft.com/office/drawing/2015/9/8/chartex" xmlns:cx2="http://schemas.microsoft.com/office/drawing/2015/10/21/chartex" xmlns:cx3="http://schemas.microsoft.com/office/drawing/2016/5/9/chartex" xmlns:cx4="http://schemas.microsoft.com/office/drawing/2016/5/10/chartex" xmlns:cx5="http://schemas.microsoft.com/office/drawing/2016/5/11/chartex" xmlns:cx6="http://schemas.microsoft.com/office/drawing/2016/5/12/chartex" xmlns:cx7="http://schemas.microsoft.com/office/drawing/2016/5/13/chartex" xmlns:cx8="http://schemas.microsoft.com/office/drawing/2016/5/14/chartex" xmlns:mc="http://schemas.openxmlformats.org/markup-compatibility/2006" xmlns:aink="http://schemas.microsoft.com/office/drawing/2016/ink" xmlns:am3d="http://schemas.microsoft.com/office/drawing/2017/model3d" xmlns:o="urn:schemas-microsoft-com:office:office" xmlns:oel="http://schemas.microsoft.com/office/2019/extlst" xmlns:r="http://schemas.openxmlformats.org/officeDocument/2006/relationships" xmlns:m="http://schemas.openxmlformats.org/officeDocument/2006/math" xmlns:v="urn:schemas-microsoft-com:vml" xmlns:wp14="http://schemas.microsoft.com/office/word/2010/wordprocessingDrawing" xmlns:wp="http://schemas.openxmlformats.org/drawingml/2006/wordprocessingDrawing" xmlns:w10="urn:schemas-microsoft-com:office:word" xmlns:w="http://schemas.openxmlformats.org/wordprocessingml/2006/main" xmlns:w14="http://schemas.microsoft.com/office/word/2010/wordml" xmlns:w15="http://schemas.microsoft.com/office/word/2012/wordml" xmlns:w16cex="http://schemas.microsoft.com/office/word/2018/wordml/cex" xmlns:w16cid="http://schemas.microsoft.com/office/word/2016/wordml/cid" xmlns:w16="http://schemas.microsoft.com/office/word/2018/wordml" xmlns:w16du="http://schemas.microsoft.com/office/word/2023/wordml/word16du" xmlns:w16sdtdh="http://schemas.microsoft.com/office/word/2020/wordml/sdtdatahash" xmlns:w16se="http://schemas.microsoft.com/office/word/2015/wordml/symex" xmlns:wpg="http://schemas.microsoft.com/office/word/2010/wordprocessingGroup" xmlns:wpi="http://schemas.microsoft.com/office/word/2010/wordprocessingInk" xmlns:wne="http://schemas.microsoft.com/office/word/2006/wordml" xmlns:wps="http://schemas.microsoft.com/office/word/2010/wordprocessingShape" mc:Ignorable="w14 w15 w16se w16cid w16 w16cex w16sdtdh w16du wp14">
   <w:p>
     <w:pPr>
-      <w:pStyle w:val="Piedepgina"/>
+      <w:pStyle w:val="Footer"/>
     </w:pPr>
   </w:p>
 </w:ftr>
 </file>
 
 <file path=word/footer2.xml><?xml version="1.0" encoding="utf-8"?>
-<w:ftr xmlns:wpc="http://schemas.microsoft.com/office/word/2010/wordprocessingCanvas" xmlns:cx="http://schemas.microsoft.com/office/drawing/2014/chartex" xmlns:cx1="http://schemas.microsoft.com/office/drawing/2015/9/8/chartex" xmlns:cx2="http://schemas.microsoft.com/office/drawing/2015/10/21/chartex" xmlns:cx3="http://schemas.microsoft.com/office/drawing/2016/5/9/chartex" xmlns:cx4="http://schemas.microsoft.com/office/drawing/2016/5/10/chartex" xmlns:cx5="http://schemas.microsoft.com/office/drawing/2016/5/11/chartex" xmlns:cx6="http://schemas.microsoft.com/office/drawing/2016/5/12/chartex" xmlns:cx7="http://schemas.microsoft.com/office/drawing/2016/5/13/chartex" xmlns:cx8="http://schemas.microsoft.com/office/drawing/2016/5/14/chartex" xmlns:mc="http://schemas.openxmlformats.org/markup-compatibility/2006" xmlns:aink="http://schemas.microsoft.com/office/drawing/2016/ink" xmlns:am3d="http://schemas.microsoft.com/office/drawing/2017/model3d" xmlns:o="urn:schemas-microsoft-com:office:office" xmlns:oel="http://schemas.microsoft.com/office/2019/extlst" xmlns:r="http://schemas.openxmlformats.org/officeDocument/2006/relationships" xmlns:m="http://schemas.openxmlformats.org/officeDocument/2006/math" xmlns:v="urn:schemas-microsoft-com:vml" xmlns:wp14="http://schemas.microsoft.com/office/word/2010/wordprocessingDrawing" xmlns:wp="http://schemas.openxmlformats.org/drawingml/2006/wordprocessingDrawing" xmlns:w10="urn:schemas-microsoft-com:office:word" xmlns:w="http://schemas.openxmlformats.org/wordprocessingml/2006/main" xmlns:w14="http://schemas.microsoft.com/office/word/2010/wordml" xmlns:w15="http://schemas.microsoft.com/office/word/2012/wordml" xmlns:w16cex="http://schemas.microsoft.com/office/word/2018/wordml/cex" xmlns:w16cid="http://schemas.microsoft.com/office/word/2016/wordml/cid" xmlns:w16="http://schemas.microsoft.com/office/word/2018/wordml" xmlns:w16sdtdh="http://schemas.microsoft.com/office/word/2020/wordml/sdtdatahash" xmlns:w16se="http://schemas.microsoft.com/office/word/2015/wordml/symex" xmlns:wpg="http://schemas.microsoft.com/office/word/2010/wordprocessingGroup" xmlns:wpi="http://schemas.microsoft.com/office/word/2010/wordprocessingInk" xmlns:wne="http://schemas.microsoft.com/office/word/2006/wordml" xmlns:wps="http://schemas.microsoft.com/office/word/2010/wordprocessingShape" mc:Ignorable="w14 w15 w16se w16cid w16 w16cex w16sdtdh wp14">
+<w:ftr xmlns:wpc="http://schemas.microsoft.com/office/word/2010/wordprocessingCanvas" xmlns:cx="http://schemas.microsoft.com/office/drawing/2014/chartex" xmlns:cx1="http://schemas.microsoft.com/office/drawing/2015/9/8/chartex" xmlns:cx2="http://schemas.microsoft.com/office/drawing/2015/10/21/chartex" xmlns:cx3="http://schemas.microsoft.com/office/drawing/2016/5/9/chartex" xmlns:cx4="http://schemas.microsoft.com/office/drawing/2016/5/10/chartex" xmlns:cx5="http://schemas.microsoft.com/office/drawing/2016/5/11/chartex" xmlns:cx6="http://schemas.microsoft.com/office/drawing/2016/5/12/chartex" xmlns:cx7="http://schemas.microsoft.com/office/drawing/2016/5/13/chartex" xmlns:cx8="http://schemas.microsoft.com/office/drawing/2016/5/14/chartex" xmlns:mc="http://schemas.openxmlformats.org/markup-compatibility/2006" xmlns:aink="http://schemas.microsoft.com/office/drawing/2016/ink" xmlns:am3d="http://schemas.microsoft.com/office/drawing/2017/model3d" xmlns:o="urn:schemas-microsoft-com:office:office" xmlns:oel="http://schemas.microsoft.com/office/2019/extlst" xmlns:r="http://schemas.openxmlformats.org/officeDocument/2006/relationships" xmlns:m="http://schemas.openxmlformats.org/officeDocument/2006/math" xmlns:v="urn:schemas-microsoft-com:vml" xmlns:wp14="http://schemas.microsoft.com/office/word/2010/wordprocessingDrawing" xmlns:wp="http://schemas.openxmlformats.org/drawingml/2006/wordprocessingDrawing" xmlns:w10="urn:schemas-microsoft-com:office:word" xmlns:w="http://schemas.openxmlformats.org/wordprocessingml/2006/main" xmlns:w14="http://schemas.microsoft.com/office/word/2010/wordml" xmlns:w15="http://schemas.microsoft.com/office/word/2012/wordml" xmlns:w16cex="http://schemas.microsoft.com/office/word/2018/wordml/cex" xmlns:w16cid="http://schemas.microsoft.com/office/word/2016/wordml/cid" xmlns:w16="http://schemas.microsoft.com/office/word/2018/wordml" xmlns:w16du="http://schemas.microsoft.com/office/word/2023/wordml/word16du" xmlns:w16sdtdh="http://schemas.microsoft.com/office/word/2020/wordml/sdtdatahash" xmlns:w16se="http://schemas.microsoft.com/office/word/2015/wordml/symex" xmlns:wpg="http://schemas.microsoft.com/office/word/2010/wordprocessingGroup" xmlns:wpi="http://schemas.microsoft.com/office/word/2010/wordprocessingInk" xmlns:wne="http://schemas.microsoft.com/office/word/2006/wordml" xmlns:wps="http://schemas.microsoft.com/office/word/2010/wordprocessingShape" mc:Ignorable="w14 w15 w16se w16cid w16 w16cex w16sdtdh w16du wp14">
   <w:p>
     <w:pPr>
-      <w:pStyle w:val="Piedepgina"/>
+      <w:pStyle w:val="Footer"/>
       <w:tabs>
         <w:tab w:val="clear" w:pos="8640"/>
         <w:tab w:val="right" w:pos="9923"/>
@@ -1097,7 +1161,7 @@
         </mc:Choice>
         <mc:Fallback>
           <w:pict>
-            <v:line w14:anchorId="29C455A0" id="Line 1" o:spid="_x0000_s1026" style="position:absolute;z-index:251657728;visibility:visible;mso-wrap-style:square;mso-width-percent:0;mso-height-percent:0;mso-wrap-distance-left:9pt;mso-wrap-distance-top:0;mso-wrap-distance-right:9pt;mso-wrap-distance-bottom:0;mso-position-horizontal:absolute;mso-position-horizontal-relative:text;mso-position-vertical:absolute;mso-position-vertical-relative:text;mso-width-percent:0;mso-height-percent:0;mso-width-relative:page;mso-height-relative:page" from=".9pt,-2.95pt" to="504.9pt,-2.95pt" o:gfxdata="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" o:allowincell="f"/>
+            <v:line w14:anchorId="29C455A0" id="Line 1" o:spid="_x0000_s1026" style="position:absolute;z-index:251657728;visibility:visible;mso-wrap-style:square;mso-width-percent:0;mso-height-percent:0;mso-wrap-distance-left:9pt;mso-wrap-distance-top:0;mso-wrap-distance-right:9pt;mso-wrap-distance-bottom:0;mso-position-horizontal:absolute;mso-position-horizontal-relative:text;mso-position-vertical:absolute;mso-position-vertical-relative:text;mso-width-percent:0;mso-height-percent:0;mso-width-relative:page;mso-height-relative:page" from=".9pt,-2.95pt" to="504.9pt,-2.95pt" o:gfxdata="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" o:allowincell="f"/>
           </w:pict>
         </mc:Fallback>
       </mc:AlternateContent>
@@ -1108,38 +1172,29 @@
       </w:rPr>
       <w:tab/>
     </w:r>
-    <w:proofErr w:type="spellStart"/>
     <w:r>
       <w:rPr>
         <w:rFonts w:ascii="Tahoma" w:hAnsi="Tahoma"/>
         <w:lang w:val="fr-FR"/>
       </w:rPr>
-      <w:t>Duoc</w:t>
-    </w:r>
-    <w:proofErr w:type="spellEnd"/>
-    <w:r>
-      <w:rPr>
-        <w:rFonts w:ascii="Tahoma" w:hAnsi="Tahoma"/>
-        <w:lang w:val="fr-FR"/>
-      </w:rPr>
-      <w:t xml:space="preserve"> UC</w:t>
+      <w:t>Duoc UC</w:t>
     </w:r>
   </w:p>
 </w:ftr>
 </file>
 
 <file path=word/footer3.xml><?xml version="1.0" encoding="utf-8"?>
-<w:ftr xmlns:wpc="http://schemas.microsoft.com/office/word/2010/wordprocessingCanvas" xmlns:cx="http://schemas.microsoft.com/office/drawing/2014/chartex" xmlns:cx1="http://schemas.microsoft.com/office/drawing/2015/9/8/chartex" xmlns:cx2="http://schemas.microsoft.com/office/drawing/2015/10/21/chartex" xmlns:cx3="http://schemas.microsoft.com/office/drawing/2016/5/9/chartex" xmlns:cx4="http://schemas.microsoft.com/office/drawing/2016/5/10/chartex" xmlns:cx5="http://schemas.microsoft.com/office/drawing/2016/5/11/chartex" xmlns:cx6="http://schemas.microsoft.com/office/drawing/2016/5/12/chartex" xmlns:cx7="http://schemas.microsoft.com/office/drawing/2016/5/13/chartex" xmlns:cx8="http://schemas.microsoft.com/office/drawing/2016/5/14/chartex" xmlns:mc="http://schemas.openxmlformats.org/markup-compatibility/2006" xmlns:aink="http://schemas.microsoft.com/office/drawing/2016/ink" xmlns:am3d="http://schemas.microsoft.com/office/drawing/2017/model3d" xmlns:o="urn:schemas-microsoft-com:office:office" xmlns:oel="http://schemas.microsoft.com/office/2019/extlst" xmlns:r="http://schemas.openxmlformats.org/officeDocument/2006/relationships" xmlns:m="http://schemas.openxmlformats.org/officeDocument/2006/math" xmlns:v="urn:schemas-microsoft-com:vml" xmlns:wp14="http://schemas.microsoft.com/office/word/2010/wordprocessingDrawing" xmlns:wp="http://schemas.openxmlformats.org/drawingml/2006/wordprocessingDrawing" xmlns:w10="urn:schemas-microsoft-com:office:word" xmlns:w="http://schemas.openxmlformats.org/wordprocessingml/2006/main" xmlns:w14="http://schemas.microsoft.com/office/word/2010/wordml" xmlns:w15="http://schemas.microsoft.com/office/word/2012/wordml" xmlns:w16cex="http://schemas.microsoft.com/office/word/2018/wordml/cex" xmlns:w16cid="http://schemas.microsoft.com/office/word/2016/wordml/cid" xmlns:w16="http://schemas.microsoft.com/office/word/2018/wordml" xmlns:w16sdtdh="http://schemas.microsoft.com/office/word/2020/wordml/sdtdatahash" xmlns:w16se="http://schemas.microsoft.com/office/word/2015/wordml/symex" xmlns:wpg="http://schemas.microsoft.com/office/word/2010/wordprocessingGroup" xmlns:wpi="http://schemas.microsoft.com/office/word/2010/wordprocessingInk" xmlns:wne="http://schemas.microsoft.com/office/word/2006/wordml" xmlns:wps="http://schemas.microsoft.com/office/word/2010/wordprocessingShape" mc:Ignorable="w14 w15 w16se w16cid w16 w16cex w16sdtdh wp14">
+<w:ftr xmlns:wpc="http://schemas.microsoft.com/office/word/2010/wordprocessingCanvas" xmlns:cx="http://schemas.microsoft.com/office/drawing/2014/chartex" xmlns:cx1="http://schemas.microsoft.com/office/drawing/2015/9/8/chartex" xmlns:cx2="http://schemas.microsoft.com/office/drawing/2015/10/21/chartex" xmlns:cx3="http://schemas.microsoft.com/office/drawing/2016/5/9/chartex" xmlns:cx4="http://schemas.microsoft.com/office/drawing/2016/5/10/chartex" xmlns:cx5="http://schemas.microsoft.com/office/drawing/2016/5/11/chartex" xmlns:cx6="http://schemas.microsoft.com/office/drawing/2016/5/12/chartex" xmlns:cx7="http://schemas.microsoft.com/office/drawing/2016/5/13/chartex" xmlns:cx8="http://schemas.microsoft.com/office/drawing/2016/5/14/chartex" xmlns:mc="http://schemas.openxmlformats.org/markup-compatibility/2006" xmlns:aink="http://schemas.microsoft.com/office/drawing/2016/ink" xmlns:am3d="http://schemas.microsoft.com/office/drawing/2017/model3d" xmlns:o="urn:schemas-microsoft-com:office:office" xmlns:oel="http://schemas.microsoft.com/office/2019/extlst" xmlns:r="http://schemas.openxmlformats.org/officeDocument/2006/relationships" xmlns:m="http://schemas.openxmlformats.org/officeDocument/2006/math" xmlns:v="urn:schemas-microsoft-com:vml" xmlns:wp14="http://schemas.microsoft.com/office/word/2010/wordprocessingDrawing" xmlns:wp="http://schemas.openxmlformats.org/drawingml/2006/wordprocessingDrawing" xmlns:w10="urn:schemas-microsoft-com:office:word" xmlns:w="http://schemas.openxmlformats.org/wordprocessingml/2006/main" xmlns:w14="http://schemas.microsoft.com/office/word/2010/wordml" xmlns:w15="http://schemas.microsoft.com/office/word/2012/wordml" xmlns:w16cex="http://schemas.microsoft.com/office/word/2018/wordml/cex" xmlns:w16cid="http://schemas.microsoft.com/office/word/2016/wordml/cid" xmlns:w16="http://schemas.microsoft.com/office/word/2018/wordml" xmlns:w16du="http://schemas.microsoft.com/office/word/2023/wordml/word16du" xmlns:w16sdtdh="http://schemas.microsoft.com/office/word/2020/wordml/sdtdatahash" xmlns:w16se="http://schemas.microsoft.com/office/word/2015/wordml/symex" xmlns:wpg="http://schemas.microsoft.com/office/word/2010/wordprocessingGroup" xmlns:wpi="http://schemas.microsoft.com/office/word/2010/wordprocessingInk" xmlns:wne="http://schemas.microsoft.com/office/word/2006/wordml" xmlns:wps="http://schemas.microsoft.com/office/word/2010/wordprocessingShape" mc:Ignorable="w14 w15 w16se w16cid w16 w16cex w16sdtdh w16du wp14">
   <w:p>
     <w:pPr>
-      <w:pStyle w:val="Piedepgina"/>
+      <w:pStyle w:val="Footer"/>
     </w:pPr>
   </w:p>
 </w:ftr>
 </file>
 
 <file path=word/footnotes.xml><?xml version="1.0" encoding="utf-8"?>
-<w:footnotes xmlns:wpc="http://schemas.microsoft.com/office/word/2010/wordprocessingCanvas" xmlns:cx="http://schemas.microsoft.com/office/drawing/2014/chartex" xmlns:cx1="http://schemas.microsoft.com/office/drawing/2015/9/8/chartex" xmlns:cx2="http://schemas.microsoft.com/office/drawing/2015/10/21/chartex" xmlns:cx3="http://schemas.microsoft.com/office/drawing/2016/5/9/chartex" xmlns:cx4="http://schemas.microsoft.com/office/drawing/2016/5/10/chartex" xmlns:cx5="http://schemas.microsoft.com/office/drawing/2016/5/11/chartex" xmlns:cx6="http://schemas.microsoft.com/office/drawing/2016/5/12/chartex" xmlns:cx7="http://schemas.microsoft.com/office/drawing/2016/5/13/chartex" xmlns:cx8="http://schemas.microsoft.com/office/drawing/2016/5/14/chartex" xmlns:mc="http://schemas.openxmlformats.org/markup-compatibility/2006" xmlns:aink="http://schemas.microsoft.com/office/drawing/2016/ink" xmlns:am3d="http://schemas.microsoft.com/office/drawing/2017/model3d" xmlns:o="urn:schemas-microsoft-com:office:office" xmlns:oel="http://schemas.microsoft.com/office/2019/extlst" xmlns:r="http://schemas.openxmlformats.org/officeDocument/2006/relationships" xmlns:m="http://schemas.openxmlformats.org/officeDocument/2006/math" xmlns:v="urn:schemas-microsoft-com:vml" xmlns:wp14="http://schemas.microsoft.com/office/word/2010/wordprocessingDrawing" xmlns:wp="http://schemas.openxmlformats.org/drawingml/2006/wordprocessingDrawing" xmlns:w10="urn:schemas-microsoft-com:office:word" xmlns:w="http://schemas.openxmlformats.org/wordprocessingml/2006/main" xmlns:w14="http://schemas.microsoft.com/office/word/2010/wordml" xmlns:w15="http://schemas.microsoft.com/office/word/2012/wordml" xmlns:w16cex="http://schemas.microsoft.com/office/word/2018/wordml/cex" xmlns:w16cid="http://schemas.microsoft.com/office/word/2016/wordml/cid" xmlns:w16="http://schemas.microsoft.com/office/word/2018/wordml" xmlns:w16sdtdh="http://schemas.microsoft.com/office/word/2020/wordml/sdtdatahash" xmlns:w16se="http://schemas.microsoft.com/office/word/2015/wordml/symex" xmlns:wpg="http://schemas.microsoft.com/office/word/2010/wordprocessingGroup" xmlns:wpi="http://schemas.microsoft.com/office/word/2010/wordprocessingInk" xmlns:wne="http://schemas.microsoft.com/office/word/2006/wordml" xmlns:wps="http://schemas.microsoft.com/office/word/2010/wordprocessingShape" mc:Ignorable="w14 w15 w16se w16cid w16 w16cex w16sdtdh wp14">
+<w:footnotes xmlns:wpc="http://schemas.microsoft.com/office/word/2010/wordprocessingCanvas" xmlns:cx="http://schemas.microsoft.com/office/drawing/2014/chartex" xmlns:cx1="http://schemas.microsoft.com/office/drawing/2015/9/8/chartex" xmlns:cx2="http://schemas.microsoft.com/office/drawing/2015/10/21/chartex" xmlns:cx3="http://schemas.microsoft.com/office/drawing/2016/5/9/chartex" xmlns:cx4="http://schemas.microsoft.com/office/drawing/2016/5/10/chartex" xmlns:cx5="http://schemas.microsoft.com/office/drawing/2016/5/11/chartex" xmlns:cx6="http://schemas.microsoft.com/office/drawing/2016/5/12/chartex" xmlns:cx7="http://schemas.microsoft.com/office/drawing/2016/5/13/chartex" xmlns:cx8="http://schemas.microsoft.com/office/drawing/2016/5/14/chartex" xmlns:mc="http://schemas.openxmlformats.org/markup-compatibility/2006" xmlns:aink="http://schemas.microsoft.com/office/drawing/2016/ink" xmlns:am3d="http://schemas.microsoft.com/office/drawing/2017/model3d" xmlns:o="urn:schemas-microsoft-com:office:office" xmlns:oel="http://schemas.microsoft.com/office/2019/extlst" xmlns:r="http://schemas.openxmlformats.org/officeDocument/2006/relationships" xmlns:m="http://schemas.openxmlformats.org/officeDocument/2006/math" xmlns:v="urn:schemas-microsoft-com:vml" xmlns:wp14="http://schemas.microsoft.com/office/word/2010/wordprocessingDrawing" xmlns:wp="http://schemas.openxmlformats.org/drawingml/2006/wordprocessingDrawing" xmlns:w10="urn:schemas-microsoft-com:office:word" xmlns:w="http://schemas.openxmlformats.org/wordprocessingml/2006/main" xmlns:w14="http://schemas.microsoft.com/office/word/2010/wordml" xmlns:w15="http://schemas.microsoft.com/office/word/2012/wordml" xmlns:w16cex="http://schemas.microsoft.com/office/word/2018/wordml/cex" xmlns:w16cid="http://schemas.microsoft.com/office/word/2016/wordml/cid" xmlns:w16="http://schemas.microsoft.com/office/word/2018/wordml" xmlns:w16du="http://schemas.microsoft.com/office/word/2023/wordml/word16du" xmlns:w16sdtdh="http://schemas.microsoft.com/office/word/2020/wordml/sdtdatahash" xmlns:w16se="http://schemas.microsoft.com/office/word/2015/wordml/symex" xmlns:wpg="http://schemas.microsoft.com/office/word/2010/wordprocessingGroup" xmlns:wpi="http://schemas.microsoft.com/office/word/2010/wordprocessingInk" xmlns:wne="http://schemas.microsoft.com/office/word/2006/wordml" xmlns:wps="http://schemas.microsoft.com/office/word/2010/wordprocessingShape" mc:Ignorable="w14 w15 w16se w16cid w16 w16cex w16sdtdh w16du wp14">
   <w:footnote w:type="separator" w:id="-1">
     <w:p>
       <w:r>
@@ -1158,13 +1213,13 @@
 </file>
 
 <file path=word/header1.xml><?xml version="1.0" encoding="utf-8"?>
-<w:hdr xmlns:wpc="http://schemas.microsoft.com/office/word/2010/wordprocessingCanvas" xmlns:cx="http://schemas.microsoft.com/office/drawing/2014/chartex" xmlns:cx1="http://schemas.microsoft.com/office/drawing/2015/9/8/chartex" xmlns:cx2="http://schemas.microsoft.com/office/drawing/2015/10/21/chartex" xmlns:cx3="http://schemas.microsoft.com/office/drawing/2016/5/9/chartex" xmlns:cx4="http://schemas.microsoft.com/office/drawing/2016/5/10/chartex" xmlns:cx5="http://schemas.microsoft.com/office/drawing/2016/5/11/chartex" xmlns:cx6="http://schemas.microsoft.com/office/drawing/2016/5/12/chartex" xmlns:cx7="http://schemas.microsoft.com/office/drawing/2016/5/13/chartex" xmlns:cx8="http://schemas.microsoft.com/office/drawing/2016/5/14/chartex" xmlns:mc="http://schemas.openxmlformats.org/markup-compatibility/2006" xmlns:aink="http://schemas.microsoft.com/office/drawing/2016/ink" xmlns:am3d="http://schemas.microsoft.com/office/drawing/2017/model3d" xmlns:o="urn:schemas-microsoft-com:office:office" xmlns:oel="http://schemas.microsoft.com/office/2019/extlst" xmlns:r="http://schemas.openxmlformats.org/officeDocument/2006/relationships" xmlns:m="http://schemas.openxmlformats.org/officeDocument/2006/math" xmlns:v="urn:schemas-microsoft-com:vml" xmlns:wp14="http://schemas.microsoft.com/office/word/2010/wordprocessingDrawing" xmlns:wp="http://schemas.openxmlformats.org/drawingml/2006/wordprocessingDrawing" xmlns:w10="urn:schemas-microsoft-com:office:word" xmlns:w="http://schemas.openxmlformats.org/wordprocessingml/2006/main" xmlns:w14="http://schemas.microsoft.com/office/word/2010/wordml" xmlns:w15="http://schemas.microsoft.com/office/word/2012/wordml" xmlns:w16cex="http://schemas.microsoft.com/office/word/2018/wordml/cex" xmlns:w16cid="http://schemas.microsoft.com/office/word/2016/wordml/cid" xmlns:w16="http://schemas.microsoft.com/office/word/2018/wordml" xmlns:w16sdtdh="http://schemas.microsoft.com/office/word/2020/wordml/sdtdatahash" xmlns:w16se="http://schemas.microsoft.com/office/word/2015/wordml/symex" xmlns:wpg="http://schemas.microsoft.com/office/word/2010/wordprocessingGroup" xmlns:wpi="http://schemas.microsoft.com/office/word/2010/wordprocessingInk" xmlns:wne="http://schemas.microsoft.com/office/word/2006/wordml" xmlns:wps="http://schemas.microsoft.com/office/word/2010/wordprocessingShape" mc:Ignorable="w14 w15 w16se w16cid w16 w16cex w16sdtdh wp14">
+<w:hdr xmlns:wpc="http://schemas.microsoft.com/office/word/2010/wordprocessingCanvas" xmlns:cx="http://schemas.microsoft.com/office/drawing/2014/chartex" xmlns:cx1="http://schemas.microsoft.com/office/drawing/2015/9/8/chartex" xmlns:cx2="http://schemas.microsoft.com/office/drawing/2015/10/21/chartex" xmlns:cx3="http://schemas.microsoft.com/office/drawing/2016/5/9/chartex" xmlns:cx4="http://schemas.microsoft.com/office/drawing/2016/5/10/chartex" xmlns:cx5="http://schemas.microsoft.com/office/drawing/2016/5/11/chartex" xmlns:cx6="http://schemas.microsoft.com/office/drawing/2016/5/12/chartex" xmlns:cx7="http://schemas.microsoft.com/office/drawing/2016/5/13/chartex" xmlns:cx8="http://schemas.microsoft.com/office/drawing/2016/5/14/chartex" xmlns:mc="http://schemas.openxmlformats.org/markup-compatibility/2006" xmlns:aink="http://schemas.microsoft.com/office/drawing/2016/ink" xmlns:am3d="http://schemas.microsoft.com/office/drawing/2017/model3d" xmlns:o="urn:schemas-microsoft-com:office:office" xmlns:oel="http://schemas.microsoft.com/office/2019/extlst" xmlns:r="http://schemas.openxmlformats.org/officeDocument/2006/relationships" xmlns:m="http://schemas.openxmlformats.org/officeDocument/2006/math" xmlns:v="urn:schemas-microsoft-com:vml" xmlns:wp14="http://schemas.microsoft.com/office/word/2010/wordprocessingDrawing" xmlns:wp="http://schemas.openxmlformats.org/drawingml/2006/wordprocessingDrawing" xmlns:w10="urn:schemas-microsoft-com:office:word" xmlns:w="http://schemas.openxmlformats.org/wordprocessingml/2006/main" xmlns:w14="http://schemas.microsoft.com/office/word/2010/wordml" xmlns:w15="http://schemas.microsoft.com/office/word/2012/wordml" xmlns:w16cex="http://schemas.microsoft.com/office/word/2018/wordml/cex" xmlns:w16cid="http://schemas.microsoft.com/office/word/2016/wordml/cid" xmlns:w16="http://schemas.microsoft.com/office/word/2018/wordml" xmlns:w16du="http://schemas.microsoft.com/office/word/2023/wordml/word16du" xmlns:w16sdtdh="http://schemas.microsoft.com/office/word/2020/wordml/sdtdatahash" xmlns:w16se="http://schemas.microsoft.com/office/word/2015/wordml/symex" xmlns:wpg="http://schemas.microsoft.com/office/word/2010/wordprocessingGroup" xmlns:wpi="http://schemas.microsoft.com/office/word/2010/wordprocessingInk" xmlns:wne="http://schemas.microsoft.com/office/word/2006/wordml" xmlns:wps="http://schemas.microsoft.com/office/word/2010/wordprocessingShape" mc:Ignorable="w14 w15 w16se w16cid w16 w16cex w16sdtdh w16du wp14">
   <w:p/>
 </w:hdr>
 </file>
 
 <file path=word/header2.xml><?xml version="1.0" encoding="utf-8"?>
-<w:hdr xmlns:wpc="http://schemas.microsoft.com/office/word/2010/wordprocessingCanvas" xmlns:cx="http://schemas.microsoft.com/office/drawing/2014/chartex" xmlns:cx1="http://schemas.microsoft.com/office/drawing/2015/9/8/chartex" xmlns:cx2="http://schemas.microsoft.com/office/drawing/2015/10/21/chartex" xmlns:cx3="http://schemas.microsoft.com/office/drawing/2016/5/9/chartex" xmlns:cx4="http://schemas.microsoft.com/office/drawing/2016/5/10/chartex" xmlns:cx5="http://schemas.microsoft.com/office/drawing/2016/5/11/chartex" xmlns:cx6="http://schemas.microsoft.com/office/drawing/2016/5/12/chartex" xmlns:cx7="http://schemas.microsoft.com/office/drawing/2016/5/13/chartex" xmlns:cx8="http://schemas.microsoft.com/office/drawing/2016/5/14/chartex" xmlns:mc="http://schemas.openxmlformats.org/markup-compatibility/2006" xmlns:aink="http://schemas.microsoft.com/office/drawing/2016/ink" xmlns:am3d="http://schemas.microsoft.com/office/drawing/2017/model3d" xmlns:o="urn:schemas-microsoft-com:office:office" xmlns:oel="http://schemas.microsoft.com/office/2019/extlst" xmlns:r="http://schemas.openxmlformats.org/officeDocument/2006/relationships" xmlns:m="http://schemas.openxmlformats.org/officeDocument/2006/math" xmlns:v="urn:schemas-microsoft-com:vml" xmlns:wp14="http://schemas.microsoft.com/office/word/2010/wordprocessingDrawing" xmlns:wp="http://schemas.openxmlformats.org/drawingml/2006/wordprocessingDrawing" xmlns:w10="urn:schemas-microsoft-com:office:word" xmlns:w="http://schemas.openxmlformats.org/wordprocessingml/2006/main" xmlns:w14="http://schemas.microsoft.com/office/word/2010/wordml" xmlns:w15="http://schemas.microsoft.com/office/word/2012/wordml" xmlns:w16cex="http://schemas.microsoft.com/office/word/2018/wordml/cex" xmlns:w16cid="http://schemas.microsoft.com/office/word/2016/wordml/cid" xmlns:w16="http://schemas.microsoft.com/office/word/2018/wordml" xmlns:w16sdtdh="http://schemas.microsoft.com/office/word/2020/wordml/sdtdatahash" xmlns:w16se="http://schemas.microsoft.com/office/word/2015/wordml/symex" xmlns:wpg="http://schemas.microsoft.com/office/word/2010/wordprocessingGroup" xmlns:wpi="http://schemas.microsoft.com/office/word/2010/wordprocessingInk" xmlns:wne="http://schemas.microsoft.com/office/word/2006/wordml" xmlns:wps="http://schemas.microsoft.com/office/word/2010/wordprocessingShape" mc:Ignorable="w14 w15 w16se w16cid w16 w16cex w16sdtdh wp14">
+<w:hdr xmlns:wpc="http://schemas.microsoft.com/office/word/2010/wordprocessingCanvas" xmlns:cx="http://schemas.microsoft.com/office/drawing/2014/chartex" xmlns:cx1="http://schemas.microsoft.com/office/drawing/2015/9/8/chartex" xmlns:cx2="http://schemas.microsoft.com/office/drawing/2015/10/21/chartex" xmlns:cx3="http://schemas.microsoft.com/office/drawing/2016/5/9/chartex" xmlns:cx4="http://schemas.microsoft.com/office/drawing/2016/5/10/chartex" xmlns:cx5="http://schemas.microsoft.com/office/drawing/2016/5/11/chartex" xmlns:cx6="http://schemas.microsoft.com/office/drawing/2016/5/12/chartex" xmlns:cx7="http://schemas.microsoft.com/office/drawing/2016/5/13/chartex" xmlns:cx8="http://schemas.microsoft.com/office/drawing/2016/5/14/chartex" xmlns:mc="http://schemas.openxmlformats.org/markup-compatibility/2006" xmlns:aink="http://schemas.microsoft.com/office/drawing/2016/ink" xmlns:am3d="http://schemas.microsoft.com/office/drawing/2017/model3d" xmlns:o="urn:schemas-microsoft-com:office:office" xmlns:oel="http://schemas.microsoft.com/office/2019/extlst" xmlns:r="http://schemas.openxmlformats.org/officeDocument/2006/relationships" xmlns:m="http://schemas.openxmlformats.org/officeDocument/2006/math" xmlns:v="urn:schemas-microsoft-com:vml" xmlns:wp14="http://schemas.microsoft.com/office/word/2010/wordprocessingDrawing" xmlns:wp="http://schemas.openxmlformats.org/drawingml/2006/wordprocessingDrawing" xmlns:w10="urn:schemas-microsoft-com:office:word" xmlns:w="http://schemas.openxmlformats.org/wordprocessingml/2006/main" xmlns:w14="http://schemas.microsoft.com/office/word/2010/wordml" xmlns:w15="http://schemas.microsoft.com/office/word/2012/wordml" xmlns:w16cex="http://schemas.microsoft.com/office/word/2018/wordml/cex" xmlns:w16cid="http://schemas.microsoft.com/office/word/2016/wordml/cid" xmlns:w16="http://schemas.microsoft.com/office/word/2018/wordml" xmlns:w16du="http://schemas.microsoft.com/office/word/2023/wordml/word16du" xmlns:w16sdtdh="http://schemas.microsoft.com/office/word/2020/wordml/sdtdatahash" xmlns:w16se="http://schemas.microsoft.com/office/word/2015/wordml/symex" xmlns:wpg="http://schemas.microsoft.com/office/word/2010/wordprocessingGroup" xmlns:wpi="http://schemas.microsoft.com/office/word/2010/wordprocessingInk" xmlns:wne="http://schemas.microsoft.com/office/word/2006/wordml" xmlns:wps="http://schemas.microsoft.com/office/word/2010/wordprocessingShape" mc:Ignorable="w14 w15 w16se w16cid w16 w16cex w16sdtdh w16du wp14">
   <w:p>
     <w:r>
       <w:rPr>
@@ -1283,28 +1338,28 @@
           </w:r>
           <w:r>
             <w:rPr>
-              <w:rStyle w:val="Nmerodepgina"/>
+              <w:rStyle w:val="PageNumber"/>
               <w:rFonts w:ascii="Tahoma" w:hAnsi="Tahoma"/>
             </w:rPr>
             <w:fldChar w:fldCharType="begin"/>
           </w:r>
           <w:r>
             <w:rPr>
-              <w:rStyle w:val="Nmerodepgina"/>
+              <w:rStyle w:val="PageNumber"/>
               <w:rFonts w:ascii="Tahoma" w:hAnsi="Tahoma"/>
             </w:rPr>
             <w:instrText xml:space="preserve"> PAGE </w:instrText>
           </w:r>
           <w:r>
             <w:rPr>
-              <w:rStyle w:val="Nmerodepgina"/>
+              <w:rStyle w:val="PageNumber"/>
               <w:rFonts w:ascii="Tahoma" w:hAnsi="Tahoma"/>
             </w:rPr>
             <w:fldChar w:fldCharType="separate"/>
           </w:r>
           <w:r>
             <w:rPr>
-              <w:rStyle w:val="Nmerodepgina"/>
+              <w:rStyle w:val="PageNumber"/>
               <w:rFonts w:ascii="Tahoma" w:hAnsi="Tahoma"/>
               <w:noProof/>
             </w:rPr>
@@ -1312,42 +1367,42 @@
           </w:r>
           <w:r>
             <w:rPr>
-              <w:rStyle w:val="Nmerodepgina"/>
+              <w:rStyle w:val="PageNumber"/>
               <w:rFonts w:ascii="Tahoma" w:hAnsi="Tahoma"/>
             </w:rPr>
             <w:fldChar w:fldCharType="end"/>
           </w:r>
           <w:r>
             <w:rPr>
-              <w:rStyle w:val="Nmerodepgina"/>
+              <w:rStyle w:val="PageNumber"/>
               <w:rFonts w:ascii="Tahoma" w:hAnsi="Tahoma"/>
             </w:rPr>
             <w:t xml:space="preserve"> de </w:t>
           </w:r>
           <w:r>
             <w:rPr>
-              <w:rStyle w:val="Nmerodepgina"/>
+              <w:rStyle w:val="PageNumber"/>
               <w:rFonts w:ascii="Tahoma" w:hAnsi="Tahoma"/>
             </w:rPr>
             <w:fldChar w:fldCharType="begin"/>
           </w:r>
           <w:r>
             <w:rPr>
-              <w:rStyle w:val="Nmerodepgina"/>
+              <w:rStyle w:val="PageNumber"/>
               <w:rFonts w:ascii="Tahoma" w:hAnsi="Tahoma"/>
             </w:rPr>
             <w:instrText xml:space="preserve"> NUMPAGES </w:instrText>
           </w:r>
           <w:r>
             <w:rPr>
-              <w:rStyle w:val="Nmerodepgina"/>
+              <w:rStyle w:val="PageNumber"/>
               <w:rFonts w:ascii="Tahoma" w:hAnsi="Tahoma"/>
             </w:rPr>
             <w:fldChar w:fldCharType="separate"/>
           </w:r>
           <w:r>
             <w:rPr>
-              <w:rStyle w:val="Nmerodepgina"/>
+              <w:rStyle w:val="PageNumber"/>
               <w:rFonts w:ascii="Tahoma" w:hAnsi="Tahoma"/>
               <w:noProof/>
             </w:rPr>
@@ -1355,7 +1410,7 @@
           </w:r>
           <w:r>
             <w:rPr>
-              <w:rStyle w:val="Nmerodepgina"/>
+              <w:rStyle w:val="PageNumber"/>
               <w:rFonts w:ascii="Tahoma" w:hAnsi="Tahoma"/>
             </w:rPr>
             <w:fldChar w:fldCharType="end"/>
@@ -1369,17 +1424,17 @@
 </file>
 
 <file path=word/header3.xml><?xml version="1.0" encoding="utf-8"?>
-<w:hdr xmlns:wpc="http://schemas.microsoft.com/office/word/2010/wordprocessingCanvas" xmlns:cx="http://schemas.microsoft.com/office/drawing/2014/chartex" xmlns:cx1="http://schemas.microsoft.com/office/drawing/2015/9/8/chartex" xmlns:cx2="http://schemas.microsoft.com/office/drawing/2015/10/21/chartex" xmlns:cx3="http://schemas.microsoft.com/office/drawing/2016/5/9/chartex" xmlns:cx4="http://schemas.microsoft.com/office/drawing/2016/5/10/chartex" xmlns:cx5="http://schemas.microsoft.com/office/drawing/2016/5/11/chartex" xmlns:cx6="http://schemas.microsoft.com/office/drawing/2016/5/12/chartex" xmlns:cx7="http://schemas.microsoft.com/office/drawing/2016/5/13/chartex" xmlns:cx8="http://schemas.microsoft.com/office/drawing/2016/5/14/chartex" xmlns:mc="http://schemas.openxmlformats.org/markup-compatibility/2006" xmlns:aink="http://schemas.microsoft.com/office/drawing/2016/ink" xmlns:am3d="http://schemas.microsoft.com/office/drawing/2017/model3d" xmlns:o="urn:schemas-microsoft-com:office:office" xmlns:oel="http://schemas.microsoft.com/office/2019/extlst" xmlns:r="http://schemas.openxmlformats.org/officeDocument/2006/relationships" xmlns:m="http://schemas.openxmlformats.org/officeDocument/2006/math" xmlns:v="urn:schemas-microsoft-com:vml" xmlns:wp14="http://schemas.microsoft.com/office/word/2010/wordprocessingDrawing" xmlns:wp="http://schemas.openxmlformats.org/drawingml/2006/wordprocessingDrawing" xmlns:w10="urn:schemas-microsoft-com:office:word" xmlns:w="http://schemas.openxmlformats.org/wordprocessingml/2006/main" xmlns:w14="http://schemas.microsoft.com/office/word/2010/wordml" xmlns:w15="http://schemas.microsoft.com/office/word/2012/wordml" xmlns:w16cex="http://schemas.microsoft.com/office/word/2018/wordml/cex" xmlns:w16cid="http://schemas.microsoft.com/office/word/2016/wordml/cid" xmlns:w16="http://schemas.microsoft.com/office/word/2018/wordml" xmlns:w16sdtdh="http://schemas.microsoft.com/office/word/2020/wordml/sdtdatahash" xmlns:w16se="http://schemas.microsoft.com/office/word/2015/wordml/symex" xmlns:wpg="http://schemas.microsoft.com/office/word/2010/wordprocessingGroup" xmlns:wpi="http://schemas.microsoft.com/office/word/2010/wordprocessingInk" xmlns:wne="http://schemas.microsoft.com/office/word/2006/wordml" xmlns:wps="http://schemas.microsoft.com/office/word/2010/wordprocessingShape" mc:Ignorable="w14 w15 w16se w16cid w16 w16cex w16sdtdh wp14">
+<w:hdr xmlns:wpc="http://schemas.microsoft.com/office/word/2010/wordprocessingCanvas" xmlns:cx="http://schemas.microsoft.com/office/drawing/2014/chartex" xmlns:cx1="http://schemas.microsoft.com/office/drawing/2015/9/8/chartex" xmlns:cx2="http://schemas.microsoft.com/office/drawing/2015/10/21/chartex" xmlns:cx3="http://schemas.microsoft.com/office/drawing/2016/5/9/chartex" xmlns:cx4="http://schemas.microsoft.com/office/drawing/2016/5/10/chartex" xmlns:cx5="http://schemas.microsoft.com/office/drawing/2016/5/11/chartex" xmlns:cx6="http://schemas.microsoft.com/office/drawing/2016/5/12/chartex" xmlns:cx7="http://schemas.microsoft.com/office/drawing/2016/5/13/chartex" xmlns:cx8="http://schemas.microsoft.com/office/drawing/2016/5/14/chartex" xmlns:mc="http://schemas.openxmlformats.org/markup-compatibility/2006" xmlns:aink="http://schemas.microsoft.com/office/drawing/2016/ink" xmlns:am3d="http://schemas.microsoft.com/office/drawing/2017/model3d" xmlns:o="urn:schemas-microsoft-com:office:office" xmlns:oel="http://schemas.microsoft.com/office/2019/extlst" xmlns:r="http://schemas.openxmlformats.org/officeDocument/2006/relationships" xmlns:m="http://schemas.openxmlformats.org/officeDocument/2006/math" xmlns:v="urn:schemas-microsoft-com:vml" xmlns:wp14="http://schemas.microsoft.com/office/word/2010/wordprocessingDrawing" xmlns:wp="http://schemas.openxmlformats.org/drawingml/2006/wordprocessingDrawing" xmlns:w10="urn:schemas-microsoft-com:office:word" xmlns:w="http://schemas.openxmlformats.org/wordprocessingml/2006/main" xmlns:w14="http://schemas.microsoft.com/office/word/2010/wordml" xmlns:w15="http://schemas.microsoft.com/office/word/2012/wordml" xmlns:w16cex="http://schemas.microsoft.com/office/word/2018/wordml/cex" xmlns:w16cid="http://schemas.microsoft.com/office/word/2016/wordml/cid" xmlns:w16="http://schemas.microsoft.com/office/word/2018/wordml" xmlns:w16du="http://schemas.microsoft.com/office/word/2023/wordml/word16du" xmlns:w16sdtdh="http://schemas.microsoft.com/office/word/2020/wordml/sdtdatahash" xmlns:w16se="http://schemas.microsoft.com/office/word/2015/wordml/symex" xmlns:wpg="http://schemas.microsoft.com/office/word/2010/wordprocessingGroup" xmlns:wpi="http://schemas.microsoft.com/office/word/2010/wordprocessingInk" xmlns:wne="http://schemas.microsoft.com/office/word/2006/wordml" xmlns:wps="http://schemas.microsoft.com/office/word/2010/wordprocessingShape" mc:Ignorable="w14 w15 w16se w16cid w16 w16cex w16sdtdh w16du wp14">
   <w:p>
     <w:pPr>
-      <w:pStyle w:val="Encabezado"/>
+      <w:pStyle w:val="Header"/>
     </w:pPr>
   </w:p>
 </w:hdr>
 </file>
 
 <file path=word/numbering.xml><?xml version="1.0" encoding="utf-8"?>
-<w:numbering xmlns:wpc="http://schemas.microsoft.com/office/word/2010/wordprocessingCanvas" xmlns:cx="http://schemas.microsoft.com/office/drawing/2014/chartex" xmlns:cx1="http://schemas.microsoft.com/office/drawing/2015/9/8/chartex" xmlns:cx2="http://schemas.microsoft.com/office/drawing/2015/10/21/chartex" xmlns:cx3="http://schemas.microsoft.com/office/drawing/2016/5/9/chartex" xmlns:cx4="http://schemas.microsoft.com/office/drawing/2016/5/10/chartex" xmlns:cx5="http://schemas.microsoft.com/office/drawing/2016/5/11/chartex" xmlns:cx6="http://schemas.microsoft.com/office/drawing/2016/5/12/chartex" xmlns:cx7="http://schemas.microsoft.com/office/drawing/2016/5/13/chartex" xmlns:cx8="http://schemas.microsoft.com/office/drawing/2016/5/14/chartex" xmlns:mc="http://schemas.openxmlformats.org/markup-compatibility/2006" xmlns:aink="http://schemas.microsoft.com/office/drawing/2016/ink" xmlns:am3d="http://schemas.microsoft.com/office/drawing/2017/model3d" xmlns:o="urn:schemas-microsoft-com:office:office" xmlns:oel="http://schemas.microsoft.com/office/2019/extlst" xmlns:r="http://schemas.openxmlformats.org/officeDocument/2006/relationships" xmlns:m="http://schemas.openxmlformats.org/officeDocument/2006/math" xmlns:v="urn:schemas-microsoft-com:vml" xmlns:wp14="http://schemas.microsoft.com/office/word/2010/wordprocessingDrawing" xmlns:wp="http://schemas.openxmlformats.org/drawingml/2006/wordprocessingDrawing" xmlns:w10="urn:schemas-microsoft-com:office:word" xmlns:w="http://schemas.openxmlformats.org/wordprocessingml/2006/main" xmlns:w14="http://schemas.microsoft.com/office/word/2010/wordml" xmlns:w15="http://schemas.microsoft.com/office/word/2012/wordml" xmlns:w16cex="http://schemas.microsoft.com/office/word/2018/wordml/cex" xmlns:w16cid="http://schemas.microsoft.com/office/word/2016/wordml/cid" xmlns:w16="http://schemas.microsoft.com/office/word/2018/wordml" xmlns:w16sdtdh="http://schemas.microsoft.com/office/word/2020/wordml/sdtdatahash" xmlns:w16se="http://schemas.microsoft.com/office/word/2015/wordml/symex" xmlns:wpg="http://schemas.microsoft.com/office/word/2010/wordprocessingGroup" xmlns:wpi="http://schemas.microsoft.com/office/word/2010/wordprocessingInk" xmlns:wne="http://schemas.microsoft.com/office/word/2006/wordml" xmlns:wps="http://schemas.microsoft.com/office/word/2010/wordprocessingShape" mc:Ignorable="w14 w15 w16se w16cid w16 w16cex w16sdtdh wp14">
+<w:numbering xmlns:wpc="http://schemas.microsoft.com/office/word/2010/wordprocessingCanvas" xmlns:cx="http://schemas.microsoft.com/office/drawing/2014/chartex" xmlns:cx1="http://schemas.microsoft.com/office/drawing/2015/9/8/chartex" xmlns:cx2="http://schemas.microsoft.com/office/drawing/2015/10/21/chartex" xmlns:cx3="http://schemas.microsoft.com/office/drawing/2016/5/9/chartex" xmlns:cx4="http://schemas.microsoft.com/office/drawing/2016/5/10/chartex" xmlns:cx5="http://schemas.microsoft.com/office/drawing/2016/5/11/chartex" xmlns:cx6="http://schemas.microsoft.com/office/drawing/2016/5/12/chartex" xmlns:cx7="http://schemas.microsoft.com/office/drawing/2016/5/13/chartex" xmlns:cx8="http://schemas.microsoft.com/office/drawing/2016/5/14/chartex" xmlns:mc="http://schemas.openxmlformats.org/markup-compatibility/2006" xmlns:aink="http://schemas.microsoft.com/office/drawing/2016/ink" xmlns:am3d="http://schemas.microsoft.com/office/drawing/2017/model3d" xmlns:o="urn:schemas-microsoft-com:office:office" xmlns:oel="http://schemas.microsoft.com/office/2019/extlst" xmlns:r="http://schemas.openxmlformats.org/officeDocument/2006/relationships" xmlns:m="http://schemas.openxmlformats.org/officeDocument/2006/math" xmlns:v="urn:schemas-microsoft-com:vml" xmlns:wp14="http://schemas.microsoft.com/office/word/2010/wordprocessingDrawing" xmlns:wp="http://schemas.openxmlformats.org/drawingml/2006/wordprocessingDrawing" xmlns:w10="urn:schemas-microsoft-com:office:word" xmlns:w="http://schemas.openxmlformats.org/wordprocessingml/2006/main" xmlns:w14="http://schemas.microsoft.com/office/word/2010/wordml" xmlns:w15="http://schemas.microsoft.com/office/word/2012/wordml" xmlns:w16cex="http://schemas.microsoft.com/office/word/2018/wordml/cex" xmlns:w16cid="http://schemas.microsoft.com/office/word/2016/wordml/cid" xmlns:w16="http://schemas.microsoft.com/office/word/2018/wordml" xmlns:w16du="http://schemas.microsoft.com/office/word/2023/wordml/word16du" xmlns:w16sdtdh="http://schemas.microsoft.com/office/word/2020/wordml/sdtdatahash" xmlns:w16se="http://schemas.microsoft.com/office/word/2015/wordml/symex" xmlns:wpg="http://schemas.microsoft.com/office/word/2010/wordprocessingGroup" xmlns:wpi="http://schemas.microsoft.com/office/word/2010/wordprocessingInk" xmlns:wne="http://schemas.microsoft.com/office/word/2006/wordml" xmlns:wps="http://schemas.microsoft.com/office/word/2010/wordprocessingShape" mc:Ignorable="w14 w15 w16se w16cid w16 w16cex w16sdtdh w16du wp14">
   <w:abstractNum w:abstractNumId="0" w15:restartNumberingAfterBreak="0">
     <w:nsid w:val="FFFFFFFB"/>
     <w:multiLevelType w:val="multilevel"/>
@@ -1394,7 +1449,6 @@
     <w:lvl w:ilvl="1">
       <w:start w:val="1"/>
       <w:numFmt w:val="decimal"/>
-      <w:pStyle w:val="Ttulo2"/>
       <w:lvlText w:val="%1.%2"/>
       <w:legacy w:legacy="1" w:legacySpace="144" w:legacyIndent="0"/>
       <w:lvlJc w:val="left"/>
@@ -1402,7 +1456,6 @@
     <w:lvl w:ilvl="2">
       <w:start w:val="1"/>
       <w:numFmt w:val="decimal"/>
-      <w:pStyle w:val="Ttulo3"/>
       <w:lvlText w:val="%1.%2.%3"/>
       <w:legacy w:legacy="1" w:legacySpace="144" w:legacyIndent="0"/>
       <w:lvlJc w:val="left"/>
@@ -1410,7 +1463,6 @@
     <w:lvl w:ilvl="3">
       <w:start w:val="1"/>
       <w:numFmt w:val="decimal"/>
-      <w:pStyle w:val="Ttulo4"/>
       <w:lvlText w:val="%1.%2.%3.%4"/>
       <w:legacy w:legacy="1" w:legacySpace="144" w:legacyIndent="0"/>
       <w:lvlJc w:val="left"/>
@@ -1425,7 +1477,6 @@
     <w:lvl w:ilvl="5">
       <w:start w:val="1"/>
       <w:numFmt w:val="decimal"/>
-      <w:pStyle w:val="Ttulo6"/>
       <w:lvlText w:val="%1.%2.%3.%4.%5.%6"/>
       <w:legacy w:legacy="1" w:legacySpace="144" w:legacyIndent="0"/>
       <w:lvlJc w:val="left"/>
@@ -3837,7 +3888,7 @@
 </file>
 
 <file path=word/styles.xml><?xml version="1.0" encoding="utf-8"?>
-<w:styles xmlns:mc="http://schemas.openxmlformats.org/markup-compatibility/2006" xmlns:r="http://schemas.openxmlformats.org/officeDocument/2006/relationships" xmlns:w="http://schemas.openxmlformats.org/wordprocessingml/2006/main" xmlns:w14="http://schemas.microsoft.com/office/word/2010/wordml" xmlns:w15="http://schemas.microsoft.com/office/word/2012/wordml" xmlns:w16cex="http://schemas.microsoft.com/office/word/2018/wordml/cex" xmlns:w16cid="http://schemas.microsoft.com/office/word/2016/wordml/cid" xmlns:w16="http://schemas.microsoft.com/office/word/2018/wordml" xmlns:w16sdtdh="http://schemas.microsoft.com/office/word/2020/wordml/sdtdatahash" xmlns:w16se="http://schemas.microsoft.com/office/word/2015/wordml/symex" mc:Ignorable="w14 w15 w16se w16cid w16 w16cex w16sdtdh">
+<w:styles xmlns:mc="http://schemas.openxmlformats.org/markup-compatibility/2006" xmlns:r="http://schemas.openxmlformats.org/officeDocument/2006/relationships" xmlns:w="http://schemas.openxmlformats.org/wordprocessingml/2006/main" xmlns:w14="http://schemas.microsoft.com/office/word/2010/wordml" xmlns:w15="http://schemas.microsoft.com/office/word/2012/wordml" xmlns:w16cex="http://schemas.microsoft.com/office/word/2018/wordml/cex" xmlns:w16cid="http://schemas.microsoft.com/office/word/2016/wordml/cid" xmlns:w16="http://schemas.microsoft.com/office/word/2018/wordml" xmlns:w16du="http://schemas.microsoft.com/office/word/2023/wordml/word16du" xmlns:w16sdtdh="http://schemas.microsoft.com/office/word/2020/wordml/sdtdatahash" xmlns:w16se="http://schemas.microsoft.com/office/word/2015/wordml/symex" mc:Ignorable="w14 w15 w16se w16cid w16 w16cex w16sdtdh w16du">
   <w:docDefaults>
     <w:rPrDefault>
       <w:rPr>
@@ -4145,11 +4196,11 @@
       <w:szCs w:val="20"/>
     </w:rPr>
   </w:style>
-  <w:style w:type="paragraph" w:styleId="Ttulo1">
+  <w:style w:type="paragraph" w:styleId="Heading1">
     <w:name w:val="heading 1"/>
     <w:basedOn w:val="Normal"/>
     <w:next w:val="Normal"/>
-    <w:link w:val="Ttulo1Car"/>
+    <w:link w:val="Heading1Char"/>
     <w:uiPriority w:val="9"/>
     <w:qFormat/>
     <w:rsid w:val="004922AA"/>
@@ -4174,11 +4225,11 @@
       <w:szCs w:val="22"/>
     </w:rPr>
   </w:style>
-  <w:style w:type="paragraph" w:styleId="Ttulo2">
+  <w:style w:type="paragraph" w:styleId="Heading2">
     <w:name w:val="heading 2"/>
     <w:basedOn w:val="Normal"/>
     <w:next w:val="Normal"/>
-    <w:link w:val="Ttulo2Car"/>
+    <w:link w:val="Heading2Char"/>
     <w:uiPriority w:val="9"/>
     <w:unhideWhenUsed/>
     <w:qFormat/>
@@ -4204,11 +4255,11 @@
       <w:szCs w:val="22"/>
     </w:rPr>
   </w:style>
-  <w:style w:type="paragraph" w:styleId="Ttulo3">
+  <w:style w:type="paragraph" w:styleId="Heading3">
     <w:name w:val="heading 3"/>
     <w:basedOn w:val="Normal"/>
     <w:next w:val="Normal"/>
-    <w:link w:val="Ttulo3Car"/>
+    <w:link w:val="Heading3Char"/>
     <w:uiPriority w:val="9"/>
     <w:unhideWhenUsed/>
     <w:qFormat/>
@@ -4232,11 +4283,11 @@
       <w:szCs w:val="22"/>
     </w:rPr>
   </w:style>
-  <w:style w:type="paragraph" w:styleId="Ttulo4">
+  <w:style w:type="paragraph" w:styleId="Heading4">
     <w:name w:val="heading 4"/>
     <w:basedOn w:val="Normal"/>
     <w:next w:val="Normal"/>
-    <w:link w:val="Ttulo4Car"/>
+    <w:link w:val="Heading4Char"/>
     <w:uiPriority w:val="9"/>
     <w:unhideWhenUsed/>
     <w:qFormat/>
@@ -4260,11 +4311,11 @@
       <w:szCs w:val="22"/>
     </w:rPr>
   </w:style>
-  <w:style w:type="paragraph" w:styleId="Ttulo5">
+  <w:style w:type="paragraph" w:styleId="Heading5">
     <w:name w:val="heading 5"/>
     <w:basedOn w:val="Normal"/>
     <w:next w:val="Normal"/>
-    <w:link w:val="Ttulo5Car"/>
+    <w:link w:val="Heading5Char"/>
     <w:uiPriority w:val="9"/>
     <w:unhideWhenUsed/>
     <w:qFormat/>
@@ -4288,11 +4339,11 @@
       <w:szCs w:val="22"/>
     </w:rPr>
   </w:style>
-  <w:style w:type="paragraph" w:styleId="Ttulo6">
+  <w:style w:type="paragraph" w:styleId="Heading6">
     <w:name w:val="heading 6"/>
     <w:basedOn w:val="Normal"/>
     <w:next w:val="Normal"/>
-    <w:link w:val="Ttulo6Car"/>
+    <w:link w:val="Heading6Char"/>
     <w:uiPriority w:val="9"/>
     <w:unhideWhenUsed/>
     <w:qFormat/>
@@ -4312,11 +4363,11 @@
       <w:szCs w:val="22"/>
     </w:rPr>
   </w:style>
-  <w:style w:type="paragraph" w:styleId="Ttulo7">
+  <w:style w:type="paragraph" w:styleId="Heading7">
     <w:name w:val="heading 7"/>
     <w:basedOn w:val="Normal"/>
     <w:next w:val="Normal"/>
-    <w:link w:val="Ttulo7Car"/>
+    <w:link w:val="Heading7Char"/>
     <w:uiPriority w:val="9"/>
     <w:unhideWhenUsed/>
     <w:qFormat/>
@@ -4336,11 +4387,11 @@
       <w:szCs w:val="22"/>
     </w:rPr>
   </w:style>
-  <w:style w:type="paragraph" w:styleId="Ttulo8">
+  <w:style w:type="paragraph" w:styleId="Heading8">
     <w:name w:val="heading 8"/>
     <w:basedOn w:val="Normal"/>
     <w:next w:val="Normal"/>
-    <w:link w:val="Ttulo8Car"/>
+    <w:link w:val="Heading8Char"/>
     <w:uiPriority w:val="9"/>
     <w:unhideWhenUsed/>
     <w:qFormat/>
@@ -4357,11 +4408,11 @@
       <w:szCs w:val="22"/>
     </w:rPr>
   </w:style>
-  <w:style w:type="paragraph" w:styleId="Ttulo9">
+  <w:style w:type="paragraph" w:styleId="Heading9">
     <w:name w:val="heading 9"/>
     <w:basedOn w:val="Normal"/>
     <w:next w:val="Normal"/>
-    <w:link w:val="Ttulo9Car"/>
+    <w:link w:val="Heading9Char"/>
     <w:uiPriority w:val="9"/>
     <w:unhideWhenUsed/>
     <w:qFormat/>
@@ -4376,13 +4427,13 @@
       <w:color w:val="ED7D31" w:themeColor="accent2"/>
     </w:rPr>
   </w:style>
-  <w:style w:type="character" w:default="1" w:styleId="Fuentedeprrafopredeter">
+  <w:style w:type="character" w:default="1" w:styleId="DefaultParagraphFont">
     <w:name w:val="Default Paragraph Font"/>
     <w:uiPriority w:val="1"/>
     <w:semiHidden/>
     <w:unhideWhenUsed/>
   </w:style>
-  <w:style w:type="table" w:default="1" w:styleId="Tablanormal">
+  <w:style w:type="table" w:default="1" w:styleId="TableNormal">
     <w:name w:val="Normal Table"/>
     <w:uiPriority w:val="99"/>
     <w:semiHidden/>
@@ -4397,7 +4448,7 @@
       </w:tblCellMar>
     </w:tblPr>
   </w:style>
-  <w:style w:type="numbering" w:default="1" w:styleId="Sinlista">
+  <w:style w:type="numbering" w:default="1" w:styleId="NoList">
     <w:name w:val="No List"/>
     <w:uiPriority w:val="99"/>
     <w:semiHidden/>
@@ -4416,11 +4467,11 @@
       <w:lang w:val="en-AU"/>
     </w:rPr>
   </w:style>
-  <w:style w:type="paragraph" w:styleId="Ttulo">
+  <w:style w:type="paragraph" w:styleId="Title">
     <w:name w:val="Title"/>
     <w:basedOn w:val="Normal"/>
     <w:next w:val="Normal"/>
-    <w:link w:val="TtuloCar"/>
+    <w:link w:val="TitleChar"/>
     <w:uiPriority w:val="10"/>
     <w:qFormat/>
     <w:rsid w:val="004922AA"/>
@@ -4441,11 +4492,11 @@
       <w:szCs w:val="48"/>
     </w:rPr>
   </w:style>
-  <w:style w:type="paragraph" w:styleId="Subttulo">
+  <w:style w:type="paragraph" w:styleId="Subtitle">
     <w:name w:val="Subtitle"/>
     <w:basedOn w:val="Normal"/>
     <w:next w:val="Normal"/>
-    <w:link w:val="SubttuloCar"/>
+    <w:link w:val="SubtitleChar"/>
     <w:uiPriority w:val="11"/>
     <w:qFormat/>
     <w:rsid w:val="004922AA"/>
@@ -4463,14 +4514,14 @@
       <w:szCs w:val="24"/>
     </w:rPr>
   </w:style>
-  <w:style w:type="paragraph" w:styleId="Sangranormal">
+  <w:style w:type="paragraph" w:styleId="NormalIndent">
     <w:name w:val="Normal Indent"/>
     <w:basedOn w:val="Normal"/>
     <w:pPr>
       <w:ind w:left="900" w:hanging="900"/>
     </w:pPr>
   </w:style>
-  <w:style w:type="paragraph" w:styleId="TDC1">
+  <w:style w:type="paragraph" w:styleId="TOC1">
     <w:name w:val="toc 1"/>
     <w:basedOn w:val="Normal"/>
     <w:next w:val="Normal"/>
@@ -4483,7 +4534,7 @@
       <w:ind w:right="720"/>
     </w:pPr>
   </w:style>
-  <w:style w:type="paragraph" w:styleId="TDC2">
+  <w:style w:type="paragraph" w:styleId="TOC2">
     <w:name w:val="toc 2"/>
     <w:basedOn w:val="Normal"/>
     <w:next w:val="Normal"/>
@@ -4495,7 +4546,7 @@
       <w:ind w:left="432" w:right="720"/>
     </w:pPr>
   </w:style>
-  <w:style w:type="paragraph" w:styleId="TDC3">
+  <w:style w:type="paragraph" w:styleId="TOC3">
     <w:name w:val="toc 3"/>
     <w:basedOn w:val="Normal"/>
     <w:next w:val="Normal"/>
@@ -4508,7 +4559,7 @@
       <w:ind w:left="864"/>
     </w:pPr>
   </w:style>
-  <w:style w:type="paragraph" w:styleId="Encabezado">
+  <w:style w:type="paragraph" w:styleId="Header">
     <w:name w:val="header"/>
     <w:basedOn w:val="Normal"/>
     <w:pPr>
@@ -4518,7 +4569,7 @@
       </w:tabs>
     </w:pPr>
   </w:style>
-  <w:style w:type="paragraph" w:styleId="Piedepgina">
+  <w:style w:type="paragraph" w:styleId="Footer">
     <w:name w:val="footer"/>
     <w:basedOn w:val="Normal"/>
     <w:pPr>
@@ -4528,9 +4579,9 @@
       </w:tabs>
     </w:pPr>
   </w:style>
-  <w:style w:type="character" w:styleId="Nmerodepgina">
+  <w:style w:type="character" w:styleId="PageNumber">
     <w:name w:val="page number"/>
-    <w:basedOn w:val="Fuentedeprrafopredeter"/>
+    <w:basedOn w:val="DefaultParagraphFont"/>
   </w:style>
   <w:style w:type="paragraph" w:customStyle="1" w:styleId="Bullet2">
     <w:name w:val="Bullet2"/>
@@ -4558,7 +4609,7 @@
       <w:spacing w:after="120"/>
     </w:pPr>
   </w:style>
-  <w:style w:type="paragraph" w:styleId="Textoindependiente">
+  <w:style w:type="paragraph" w:styleId="BodyText">
     <w:name w:val="Body Text"/>
     <w:basedOn w:val="Normal"/>
     <w:pPr>
@@ -4583,7 +4634,7 @@
       <w:ind w:left="720" w:hanging="432"/>
     </w:pPr>
   </w:style>
-  <w:style w:type="character" w:styleId="Refdenotaalpie">
+  <w:style w:type="character" w:styleId="FootnoteReference">
     <w:name w:val="footnote reference"/>
     <w:semiHidden/>
     <w:rPr>
@@ -4591,7 +4642,7 @@
       <w:vertAlign w:val="superscript"/>
     </w:rPr>
   </w:style>
-  <w:style w:type="paragraph" w:styleId="Textonotapie">
+  <w:style w:type="paragraph" w:styleId="FootnoteText">
     <w:name w:val="footnote text"/>
     <w:basedOn w:val="Normal"/>
     <w:semiHidden/>
@@ -4609,7 +4660,7 @@
       <w:sz w:val="16"/>
     </w:rPr>
   </w:style>
-  <w:style w:type="paragraph" w:styleId="Mapadeldocumento">
+  <w:style w:type="paragraph" w:styleId="DocumentMap">
     <w:name w:val="Document Map"/>
     <w:basedOn w:val="Normal"/>
     <w:semiHidden/>
@@ -4629,7 +4680,7 @@
       <w:jc w:val="both"/>
     </w:pPr>
   </w:style>
-  <w:style w:type="paragraph" w:styleId="TDC4">
+  <w:style w:type="paragraph" w:styleId="TOC4">
     <w:name w:val="toc 4"/>
     <w:basedOn w:val="Normal"/>
     <w:next w:val="Normal"/>
@@ -4638,7 +4689,7 @@
       <w:ind w:left="600"/>
     </w:pPr>
   </w:style>
-  <w:style w:type="paragraph" w:styleId="TDC5">
+  <w:style w:type="paragraph" w:styleId="TOC5">
     <w:name w:val="toc 5"/>
     <w:basedOn w:val="Normal"/>
     <w:next w:val="Normal"/>
@@ -4647,7 +4698,7 @@
       <w:ind w:left="800"/>
     </w:pPr>
   </w:style>
-  <w:style w:type="paragraph" w:styleId="TDC6">
+  <w:style w:type="paragraph" w:styleId="TOC6">
     <w:name w:val="toc 6"/>
     <w:basedOn w:val="Normal"/>
     <w:next w:val="Normal"/>
@@ -4656,7 +4707,7 @@
       <w:ind w:left="1000"/>
     </w:pPr>
   </w:style>
-  <w:style w:type="paragraph" w:styleId="TDC7">
+  <w:style w:type="paragraph" w:styleId="TOC7">
     <w:name w:val="toc 7"/>
     <w:basedOn w:val="Normal"/>
     <w:next w:val="Normal"/>
@@ -4665,7 +4716,7 @@
       <w:ind w:left="1200"/>
     </w:pPr>
   </w:style>
-  <w:style w:type="paragraph" w:styleId="TDC8">
+  <w:style w:type="paragraph" w:styleId="TOC8">
     <w:name w:val="toc 8"/>
     <w:basedOn w:val="Normal"/>
     <w:next w:val="Normal"/>
@@ -4674,7 +4725,7 @@
       <w:ind w:left="1400"/>
     </w:pPr>
   </w:style>
-  <w:style w:type="paragraph" w:styleId="TDC9">
+  <w:style w:type="paragraph" w:styleId="TOC9">
     <w:name w:val="toc 9"/>
     <w:basedOn w:val="Normal"/>
     <w:next w:val="Normal"/>
@@ -4697,7 +4748,7 @@
       <w:sz w:val="32"/>
     </w:rPr>
   </w:style>
-  <w:style w:type="paragraph" w:styleId="Textoindependiente2">
+  <w:style w:type="paragraph" w:styleId="BodyText2">
     <w:name w:val="Body Text 2"/>
     <w:basedOn w:val="Normal"/>
     <w:pPr>
@@ -4739,7 +4790,7 @@
   <w:style w:type="paragraph" w:customStyle="1" w:styleId="InfoBlue">
     <w:name w:val="InfoBlue"/>
     <w:basedOn w:val="Normal"/>
-    <w:next w:val="Textoindependiente"/>
+    <w:next w:val="BodyText"/>
     <w:pPr>
       <w:spacing w:after="120"/>
       <w:ind w:left="720"/>
@@ -4749,21 +4800,21 @@
       <w:color w:val="0000FF"/>
     </w:rPr>
   </w:style>
-  <w:style w:type="character" w:styleId="Hipervnculo">
+  <w:style w:type="character" w:styleId="Hyperlink">
     <w:name w:val="Hyperlink"/>
     <w:rPr>
       <w:color w:val="0000FF"/>
       <w:u w:val="single"/>
     </w:rPr>
   </w:style>
-  <w:style w:type="character" w:styleId="Hipervnculovisitado">
+  <w:style w:type="character" w:styleId="FollowedHyperlink">
     <w:name w:val="FollowedHyperlink"/>
     <w:rPr>
       <w:color w:val="800080"/>
       <w:u w:val="single"/>
     </w:rPr>
   </w:style>
-  <w:style w:type="paragraph" w:styleId="Textodeglobo">
+  <w:style w:type="paragraph" w:styleId="BalloonText">
     <w:name w:val="Balloon Text"/>
     <w:basedOn w:val="Normal"/>
     <w:semiHidden/>
@@ -4773,7 +4824,7 @@
       <w:szCs w:val="16"/>
     </w:rPr>
   </w:style>
-  <w:style w:type="paragraph" w:styleId="Textoindependiente3">
+  <w:style w:type="paragraph" w:styleId="BodyText3">
     <w:name w:val="Body Text 3"/>
     <w:basedOn w:val="Normal"/>
     <w:rPr>
@@ -4781,7 +4832,7 @@
       <w:color w:val="000000"/>
     </w:rPr>
   </w:style>
-  <w:style w:type="paragraph" w:styleId="Prrafodelista">
+  <w:style w:type="paragraph" w:styleId="ListParagraph">
     <w:name w:val="List Paragraph"/>
     <w:basedOn w:val="Normal"/>
     <w:uiPriority w:val="34"/>
@@ -4792,10 +4843,10 @@
       <w:contextualSpacing/>
     </w:pPr>
   </w:style>
-  <w:style w:type="character" w:customStyle="1" w:styleId="Ttulo1Car">
-    <w:name w:val="Título 1 Car"/>
-    <w:basedOn w:val="Fuentedeprrafopredeter"/>
-    <w:link w:val="Ttulo1"/>
+  <w:style w:type="character" w:customStyle="1" w:styleId="Heading1Char">
+    <w:name w:val="Heading 1 Char"/>
+    <w:basedOn w:val="DefaultParagraphFont"/>
+    <w:link w:val="Heading1"/>
     <w:uiPriority w:val="9"/>
     <w:rsid w:val="004922AA"/>
     <w:rPr>
@@ -4808,10 +4859,10 @@
       <w:shd w:val="clear" w:color="auto" w:fill="FBE4D5" w:themeFill="accent2" w:themeFillTint="33"/>
     </w:rPr>
   </w:style>
-  <w:style w:type="character" w:customStyle="1" w:styleId="Ttulo2Car">
-    <w:name w:val="Título 2 Car"/>
-    <w:basedOn w:val="Fuentedeprrafopredeter"/>
-    <w:link w:val="Ttulo2"/>
+  <w:style w:type="character" w:customStyle="1" w:styleId="Heading2Char">
+    <w:name w:val="Heading 2 Char"/>
+    <w:basedOn w:val="DefaultParagraphFont"/>
+    <w:link w:val="Heading2"/>
     <w:uiPriority w:val="9"/>
     <w:rsid w:val="004922AA"/>
     <w:rPr>
@@ -4823,10 +4874,10 @@
       <w:color w:val="C45911" w:themeColor="accent2" w:themeShade="BF"/>
     </w:rPr>
   </w:style>
-  <w:style w:type="character" w:customStyle="1" w:styleId="Ttulo3Car">
-    <w:name w:val="Título 3 Car"/>
-    <w:basedOn w:val="Fuentedeprrafopredeter"/>
-    <w:link w:val="Ttulo3"/>
+  <w:style w:type="character" w:customStyle="1" w:styleId="Heading3Char">
+    <w:name w:val="Heading 3 Char"/>
+    <w:basedOn w:val="DefaultParagraphFont"/>
+    <w:link w:val="Heading3"/>
     <w:uiPriority w:val="9"/>
     <w:rsid w:val="004922AA"/>
     <w:rPr>
@@ -4838,10 +4889,10 @@
       <w:color w:val="C45911" w:themeColor="accent2" w:themeShade="BF"/>
     </w:rPr>
   </w:style>
-  <w:style w:type="character" w:customStyle="1" w:styleId="Ttulo4Car">
-    <w:name w:val="Título 4 Car"/>
-    <w:basedOn w:val="Fuentedeprrafopredeter"/>
-    <w:link w:val="Ttulo4"/>
+  <w:style w:type="character" w:customStyle="1" w:styleId="Heading4Char">
+    <w:name w:val="Heading 4 Char"/>
+    <w:basedOn w:val="DefaultParagraphFont"/>
+    <w:link w:val="Heading4"/>
     <w:uiPriority w:val="9"/>
     <w:rsid w:val="004922AA"/>
     <w:rPr>
@@ -4853,10 +4904,10 @@
       <w:color w:val="C45911" w:themeColor="accent2" w:themeShade="BF"/>
     </w:rPr>
   </w:style>
-  <w:style w:type="character" w:customStyle="1" w:styleId="Ttulo5Car">
-    <w:name w:val="Título 5 Car"/>
-    <w:basedOn w:val="Fuentedeprrafopredeter"/>
-    <w:link w:val="Ttulo5"/>
+  <w:style w:type="character" w:customStyle="1" w:styleId="Heading5Char">
+    <w:name w:val="Heading 5 Char"/>
+    <w:basedOn w:val="DefaultParagraphFont"/>
+    <w:link w:val="Heading5"/>
     <w:uiPriority w:val="9"/>
     <w:rsid w:val="004922AA"/>
     <w:rPr>
@@ -4868,10 +4919,10 @@
       <w:color w:val="C45911" w:themeColor="accent2" w:themeShade="BF"/>
     </w:rPr>
   </w:style>
-  <w:style w:type="character" w:customStyle="1" w:styleId="Ttulo6Car">
-    <w:name w:val="Título 6 Car"/>
-    <w:basedOn w:val="Fuentedeprrafopredeter"/>
-    <w:link w:val="Ttulo6"/>
+  <w:style w:type="character" w:customStyle="1" w:styleId="Heading6Char">
+    <w:name w:val="Heading 6 Char"/>
+    <w:basedOn w:val="DefaultParagraphFont"/>
+    <w:link w:val="Heading6"/>
     <w:uiPriority w:val="9"/>
     <w:rsid w:val="004922AA"/>
     <w:rPr>
@@ -4881,10 +4932,10 @@
       <w:color w:val="C45911" w:themeColor="accent2" w:themeShade="BF"/>
     </w:rPr>
   </w:style>
-  <w:style w:type="character" w:customStyle="1" w:styleId="Ttulo7Car">
-    <w:name w:val="Título 7 Car"/>
-    <w:basedOn w:val="Fuentedeprrafopredeter"/>
-    <w:link w:val="Ttulo7"/>
+  <w:style w:type="character" w:customStyle="1" w:styleId="Heading7Char">
+    <w:name w:val="Heading 7 Char"/>
+    <w:basedOn w:val="DefaultParagraphFont"/>
+    <w:link w:val="Heading7"/>
     <w:uiPriority w:val="9"/>
     <w:rsid w:val="004922AA"/>
     <w:rPr>
@@ -4894,10 +4945,10 @@
       <w:color w:val="C45911" w:themeColor="accent2" w:themeShade="BF"/>
     </w:rPr>
   </w:style>
-  <w:style w:type="character" w:customStyle="1" w:styleId="Ttulo8Car">
-    <w:name w:val="Título 8 Car"/>
-    <w:basedOn w:val="Fuentedeprrafopredeter"/>
-    <w:link w:val="Ttulo8"/>
+  <w:style w:type="character" w:customStyle="1" w:styleId="Heading8Char">
+    <w:name w:val="Heading 8 Char"/>
+    <w:basedOn w:val="DefaultParagraphFont"/>
+    <w:link w:val="Heading8"/>
     <w:uiPriority w:val="9"/>
     <w:rsid w:val="004922AA"/>
     <w:rPr>
@@ -4907,10 +4958,10 @@
       <w:color w:val="ED7D31" w:themeColor="accent2"/>
     </w:rPr>
   </w:style>
-  <w:style w:type="character" w:customStyle="1" w:styleId="Ttulo9Car">
-    <w:name w:val="Título 9 Car"/>
-    <w:basedOn w:val="Fuentedeprrafopredeter"/>
-    <w:link w:val="Ttulo9"/>
+  <w:style w:type="character" w:customStyle="1" w:styleId="Heading9Char">
+    <w:name w:val="Heading 9 Char"/>
+    <w:basedOn w:val="DefaultParagraphFont"/>
+    <w:link w:val="Heading9"/>
     <w:uiPriority w:val="9"/>
     <w:rsid w:val="004922AA"/>
     <w:rPr>
@@ -4922,7 +4973,7 @@
       <w:szCs w:val="20"/>
     </w:rPr>
   </w:style>
-  <w:style w:type="paragraph" w:styleId="Descripcin">
+  <w:style w:type="paragraph" w:styleId="Caption">
     <w:name w:val="caption"/>
     <w:basedOn w:val="Normal"/>
     <w:next w:val="Normal"/>
@@ -4939,10 +4990,10 @@
       <w:szCs w:val="18"/>
     </w:rPr>
   </w:style>
-  <w:style w:type="character" w:customStyle="1" w:styleId="TtuloCar">
-    <w:name w:val="Título Car"/>
-    <w:basedOn w:val="Fuentedeprrafopredeter"/>
-    <w:link w:val="Ttulo"/>
+  <w:style w:type="character" w:customStyle="1" w:styleId="TitleChar">
+    <w:name w:val="Title Char"/>
+    <w:basedOn w:val="DefaultParagraphFont"/>
+    <w:link w:val="Title"/>
     <w:uiPriority w:val="10"/>
     <w:rsid w:val="004922AA"/>
     <w:rPr>
@@ -4956,10 +5007,10 @@
       <w:shd w:val="clear" w:color="auto" w:fill="ED7D31" w:themeFill="accent2"/>
     </w:rPr>
   </w:style>
-  <w:style w:type="character" w:customStyle="1" w:styleId="SubttuloCar">
-    <w:name w:val="Subtítulo Car"/>
-    <w:basedOn w:val="Fuentedeprrafopredeter"/>
-    <w:link w:val="Subttulo"/>
+  <w:style w:type="character" w:customStyle="1" w:styleId="SubtitleChar">
+    <w:name w:val="Subtitle Char"/>
+    <w:basedOn w:val="DefaultParagraphFont"/>
+    <w:link w:val="Subtitle"/>
     <w:uiPriority w:val="11"/>
     <w:rsid w:val="004922AA"/>
     <w:rPr>
@@ -4971,7 +5022,7 @@
       <w:szCs w:val="24"/>
     </w:rPr>
   </w:style>
-  <w:style w:type="character" w:styleId="Textoennegrita">
+  <w:style w:type="character" w:styleId="Strong">
     <w:name w:val="Strong"/>
     <w:uiPriority w:val="22"/>
     <w:qFormat/>
@@ -4982,7 +5033,7 @@
       <w:spacing w:val="0"/>
     </w:rPr>
   </w:style>
-  <w:style w:type="character" w:styleId="nfasis">
+  <w:style w:type="character" w:styleId="Emphasis">
     <w:name w:val="Emphasis"/>
     <w:uiPriority w:val="20"/>
     <w:qFormat/>
@@ -4998,10 +5049,10 @@
       <w:shd w:val="clear" w:color="auto" w:fill="FBE4D5" w:themeFill="accent2" w:themeFillTint="33"/>
     </w:rPr>
   </w:style>
-  <w:style w:type="paragraph" w:styleId="Sinespaciado">
+  <w:style w:type="paragraph" w:styleId="NoSpacing">
     <w:name w:val="No Spacing"/>
     <w:basedOn w:val="Normal"/>
-    <w:link w:val="SinespaciadoCar"/>
+    <w:link w:val="NoSpacingChar"/>
     <w:uiPriority w:val="1"/>
     <w:qFormat/>
     <w:rsid w:val="004922AA"/>
@@ -5009,11 +5060,11 @@
       <w:spacing w:after="0" w:line="240" w:lineRule="auto"/>
     </w:pPr>
   </w:style>
-  <w:style w:type="paragraph" w:styleId="Cita">
+  <w:style w:type="paragraph" w:styleId="Quote">
     <w:name w:val="Quote"/>
     <w:basedOn w:val="Normal"/>
     <w:next w:val="Normal"/>
-    <w:link w:val="CitaCar"/>
+    <w:link w:val="QuoteChar"/>
     <w:uiPriority w:val="29"/>
     <w:qFormat/>
     <w:rsid w:val="004922AA"/>
@@ -5023,10 +5074,10 @@
       <w:color w:val="C45911" w:themeColor="accent2" w:themeShade="BF"/>
     </w:rPr>
   </w:style>
-  <w:style w:type="character" w:customStyle="1" w:styleId="CitaCar">
-    <w:name w:val="Cita Car"/>
-    <w:basedOn w:val="Fuentedeprrafopredeter"/>
-    <w:link w:val="Cita"/>
+  <w:style w:type="character" w:customStyle="1" w:styleId="QuoteChar">
+    <w:name w:val="Quote Char"/>
+    <w:basedOn w:val="DefaultParagraphFont"/>
+    <w:link w:val="Quote"/>
     <w:uiPriority w:val="29"/>
     <w:rsid w:val="004922AA"/>
     <w:rPr>
@@ -5035,11 +5086,11 @@
       <w:szCs w:val="20"/>
     </w:rPr>
   </w:style>
-  <w:style w:type="paragraph" w:styleId="Citadestacada">
+  <w:style w:type="paragraph" w:styleId="IntenseQuote">
     <w:name w:val="Intense Quote"/>
     <w:basedOn w:val="Normal"/>
     <w:next w:val="Normal"/>
-    <w:link w:val="CitadestacadaCar"/>
+    <w:link w:val="IntenseQuoteChar"/>
     <w:uiPriority w:val="30"/>
     <w:qFormat/>
     <w:rsid w:val="004922AA"/>
@@ -5059,10 +5110,10 @@
       <w:color w:val="ED7D31" w:themeColor="accent2"/>
     </w:rPr>
   </w:style>
-  <w:style w:type="character" w:customStyle="1" w:styleId="CitadestacadaCar">
-    <w:name w:val="Cita destacada Car"/>
-    <w:basedOn w:val="Fuentedeprrafopredeter"/>
-    <w:link w:val="Citadestacada"/>
+  <w:style w:type="character" w:customStyle="1" w:styleId="IntenseQuoteChar">
+    <w:name w:val="Intense Quote Char"/>
+    <w:basedOn w:val="DefaultParagraphFont"/>
+    <w:link w:val="IntenseQuote"/>
     <w:uiPriority w:val="30"/>
     <w:rsid w:val="004922AA"/>
     <w:rPr>
@@ -5076,7 +5127,7 @@
       <w:szCs w:val="20"/>
     </w:rPr>
   </w:style>
-  <w:style w:type="character" w:styleId="nfasissutil">
+  <w:style w:type="character" w:styleId="SubtleEmphasis">
     <w:name w:val="Subtle Emphasis"/>
     <w:uiPriority w:val="19"/>
     <w:qFormat/>
@@ -5088,7 +5139,7 @@
       <w:color w:val="ED7D31" w:themeColor="accent2"/>
     </w:rPr>
   </w:style>
-  <w:style w:type="character" w:styleId="nfasisintenso">
+  <w:style w:type="character" w:styleId="IntenseEmphasis">
     <w:name w:val="Intense Emphasis"/>
     <w:uiPriority w:val="21"/>
     <w:qFormat/>
@@ -5106,7 +5157,7 @@
       <w:vertAlign w:val="baseline"/>
     </w:rPr>
   </w:style>
-  <w:style w:type="character" w:styleId="Referenciasutil">
+  <w:style w:type="character" w:styleId="SubtleReference">
     <w:name w:val="Subtle Reference"/>
     <w:uiPriority w:val="31"/>
     <w:qFormat/>
@@ -5119,7 +5170,7 @@
       <w:u w:color="ED7D31" w:themeColor="accent2"/>
     </w:rPr>
   </w:style>
-  <w:style w:type="character" w:styleId="Referenciaintensa">
+  <w:style w:type="character" w:styleId="IntenseReference">
     <w:name w:val="Intense Reference"/>
     <w:uiPriority w:val="32"/>
     <w:qFormat/>
@@ -5134,7 +5185,7 @@
       <w:u w:color="ED7D31" w:themeColor="accent2"/>
     </w:rPr>
   </w:style>
-  <w:style w:type="character" w:styleId="Ttulodellibro">
+  <w:style w:type="character" w:styleId="BookTitle">
     <w:name w:val="Book Title"/>
     <w:uiPriority w:val="33"/>
     <w:qFormat/>
@@ -5150,9 +5201,9 @@
       <w:u w:val="single"/>
     </w:rPr>
   </w:style>
-  <w:style w:type="paragraph" w:styleId="TtuloTDC">
+  <w:style w:type="paragraph" w:styleId="TOCHeading">
     <w:name w:val="TOC Heading"/>
-    <w:basedOn w:val="Ttulo1"/>
+    <w:basedOn w:val="Heading1"/>
     <w:next w:val="Normal"/>
     <w:uiPriority w:val="39"/>
     <w:semiHidden/>
@@ -5163,10 +5214,10 @@
       <w:outlineLvl w:val="9"/>
     </w:pPr>
   </w:style>
-  <w:style w:type="character" w:customStyle="1" w:styleId="SinespaciadoCar">
-    <w:name w:val="Sin espaciado Car"/>
-    <w:basedOn w:val="Fuentedeprrafopredeter"/>
-    <w:link w:val="Sinespaciado"/>
+  <w:style w:type="character" w:customStyle="1" w:styleId="NoSpacingChar">
+    <w:name w:val="No Spacing Char"/>
+    <w:basedOn w:val="DefaultParagraphFont"/>
+    <w:link w:val="NoSpacing"/>
     <w:uiPriority w:val="1"/>
     <w:rsid w:val="004922AA"/>
     <w:rPr>
@@ -5176,9 +5227,9 @@
       <w:szCs w:val="20"/>
     </w:rPr>
   </w:style>
-  <w:style w:type="table" w:styleId="Tabladelista3-nfasis2">
+  <w:style w:type="table" w:styleId="ListTable3-Accent2">
     <w:name w:val="List Table 3 Accent 2"/>
-    <w:basedOn w:val="Tablanormal"/>
+    <w:basedOn w:val="TableNormal"/>
     <w:uiPriority w:val="48"/>
     <w:rsid w:val="007F6112"/>
     <w:pPr>
@@ -5299,6 +5350,18 @@
         </w:tcBorders>
       </w:tcPr>
     </w:tblStylePr>
+  </w:style>
+  <w:style w:type="character" w:styleId="UnresolvedMention">
+    <w:name w:val="Unresolved Mention"/>
+    <w:basedOn w:val="DefaultParagraphFont"/>
+    <w:uiPriority w:val="99"/>
+    <w:semiHidden/>
+    <w:unhideWhenUsed/>
+    <w:rsid w:val="007B25B1"/>
+    <w:rPr>
+      <w:color w:val="605E5C"/>
+      <w:shd w:val="clear" w:color="auto" w:fill="E1DFDD"/>
+    </w:rPr>
   </w:style>
 </w:styles>
 </file>

</xml_diff>

<commit_message>
docs: Documento de avance de Sprint 01
</commit_message>
<xml_diff>
--- a/Documentación/Documento_de_avance_de_sprint.docx
+++ b/Documentación/Documento_de_avance_de_sprint.docx
@@ -462,7 +462,31 @@
                 <w:i w:val="0"/>
                 <w:iCs w:val="0"/>
               </w:rPr>
-              <w:t>5/9/2024</w:t>
+              <w:t>30</w:t>
+            </w:r>
+            <w:r>
+              <w:rPr>
+                <w:rFonts w:ascii="Tahoma" w:hAnsi="Tahoma"/>
+                <w:i w:val="0"/>
+                <w:iCs w:val="0"/>
+              </w:rPr>
+              <w:t>/</w:t>
+            </w:r>
+            <w:r>
+              <w:rPr>
+                <w:rFonts w:ascii="Tahoma" w:hAnsi="Tahoma"/>
+                <w:i w:val="0"/>
+                <w:iCs w:val="0"/>
+              </w:rPr>
+              <w:t>08</w:t>
+            </w:r>
+            <w:r>
+              <w:rPr>
+                <w:rFonts w:ascii="Tahoma" w:hAnsi="Tahoma"/>
+                <w:i w:val="0"/>
+                <w:iCs w:val="0"/>
+              </w:rPr>
+              <w:t>/2024</w:t>
             </w:r>
           </w:p>
         </w:tc>
@@ -980,7 +1004,17 @@
         </w:tabs>
       </w:pPr>
       <w:r>
-        <w:t>Breve descripción del proyecto al cual hace referencia el sprint</w:t>
+        <w:t xml:space="preserve">La aplicación </w:t>
+      </w:r>
+      <w:r>
+        <w:rPr>
+          <w:b/>
+          <w:bCs/>
+        </w:rPr>
+        <w:t>Gasway</w:t>
+      </w:r>
+      <w:r>
+        <w:t xml:space="preserve"> es una solución digital diseñada para mejorar el proceso de distribución de gas en Chile. El proyecto busca modernizar la forma en que los usuarios finales, tanto residenciales como comerciales, solicitan gas a distribuidores independientes, utilizando una aplicación móvil que integra funcionalidades en tiempo real como la geolocalización de pedidos, la visualización del estado de entrega y pasarelas de pago.</w:t>
       </w:r>
     </w:p>
     <w:p>
@@ -997,6 +1031,131 @@
       </w:r>
     </w:p>
     <w:p>
+      <w:r>
+        <w:t>En este Sprint se realizaron los siguientes documentos:</w:t>
+      </w:r>
+    </w:p>
+    <w:p>
+      <w:pPr>
+        <w:pStyle w:val="ListParagraph"/>
+        <w:numPr>
+          <w:ilvl w:val="0"/>
+          <w:numId w:val="27"/>
+        </w:numPr>
+      </w:pPr>
+      <w:r>
+        <w:t>Funcionalidades</w:t>
+      </w:r>
+      <w:r>
+        <w:t xml:space="preserve"> 01/09/24</w:t>
+      </w:r>
+    </w:p>
+    <w:p>
+      <w:pPr>
+        <w:pStyle w:val="ListParagraph"/>
+        <w:numPr>
+          <w:ilvl w:val="0"/>
+          <w:numId w:val="27"/>
+        </w:numPr>
+      </w:pPr>
+      <w:r>
+        <w:t>Presentación del proyecto</w:t>
+      </w:r>
+      <w:r>
+        <w:t xml:space="preserve"> 01/09/24</w:t>
+      </w:r>
+    </w:p>
+    <w:p>
+      <w:r>
+        <w:t xml:space="preserve">Ignacio Cisternas </w:t>
+      </w:r>
+    </w:p>
+    <w:p>
+      <w:pPr>
+        <w:pStyle w:val="ListParagraph"/>
+        <w:numPr>
+          <w:ilvl w:val="0"/>
+          <w:numId w:val="26"/>
+        </w:numPr>
+      </w:pPr>
+      <w:r>
+        <w:t>Autoevaluaci</w:t>
+      </w:r>
+      <w:r>
+        <w:t>ó</w:t>
+      </w:r>
+      <w:r>
+        <w:t>n</w:t>
+      </w:r>
+      <w:r>
+        <w:t xml:space="preserve"> </w:t>
+      </w:r>
+      <w:r>
+        <w:t>Competencias</w:t>
+      </w:r>
+      <w:r>
+        <w:t xml:space="preserve"> </w:t>
+      </w:r>
+      <w:r>
+        <w:t>Fase</w:t>
+      </w:r>
+      <w:r>
+        <w:t xml:space="preserve"> </w:t>
+      </w:r>
+      <w:r>
+        <w:t>1</w:t>
+      </w:r>
+      <w:r>
+        <w:t xml:space="preserve"> con fecha de 02/09/24</w:t>
+      </w:r>
+    </w:p>
+    <w:p>
+      <w:pPr>
+        <w:pStyle w:val="ListParagraph"/>
+        <w:numPr>
+          <w:ilvl w:val="0"/>
+          <w:numId w:val="26"/>
+        </w:numPr>
+      </w:pPr>
+      <w:r>
+        <w:t>Diario reflexión Fase 1 con fecha de 02/09/24</w:t>
+      </w:r>
+    </w:p>
+    <w:p>
+      <w:pPr>
+        <w:pStyle w:val="ListParagraph"/>
+        <w:numPr>
+          <w:ilvl w:val="0"/>
+          <w:numId w:val="26"/>
+        </w:numPr>
+      </w:pPr>
+      <w:r>
+        <w:t>Autoevaluación Fase 1 con fecha de 02/09/24</w:t>
+      </w:r>
+    </w:p>
+    <w:p>
+      <w:r>
+        <w:t>Patricio Suárez</w:t>
+      </w:r>
+    </w:p>
+    <w:p>
+      <w:pPr>
+        <w:pStyle w:val="ListParagraph"/>
+        <w:numPr>
+          <w:ilvl w:val="0"/>
+          <w:numId w:val="26"/>
+        </w:numPr>
+      </w:pPr>
+      <w:r>
+        <w:t>Autoevaluación Competencias Fase 1 con fecha de 02/09/24</w:t>
+      </w:r>
+    </w:p>
+    <w:p>
+      <w:r>
+        <w:t>Las evaluaciones grupales no se realizaron en este Sprint, por lo que se abordarán en el Sprint 2.</w:t>
+      </w:r>
+    </w:p>
+    <w:p>
       <w:pPr>
         <w:pStyle w:val="Heading1"/>
       </w:pPr>
@@ -1006,7 +1165,42 @@
     </w:p>
     <w:p>
       <w:r>
-        <w:t xml:space="preserve">Descripción detalla de las tareas realizadas y aquellas postergadas justificando </w:t>
+        <w:t>En primer lugar, se describieron las principales funcionalidades de la aplicación. Esto se presenta como un borrador, ya que pueden surgir nuevas funcionalidades a agregar, así también como se pueden discutir algunas innecesarias o que no entren dentro del plazo del proyecto.</w:t>
+      </w:r>
+    </w:p>
+    <w:p>
+      <w:r>
+        <w:t>En la presentación del proyecto se describe su objetivo, alcance, funcionalidades, plan de trabajo, entre otras definiciones relevantes</w:t>
+      </w:r>
+    </w:p>
+    <w:p>
+      <w:r>
+        <w:lastRenderedPageBreak/>
+        <w:t>En el documento de autoevaluación de competencias, se escogieron distintas competencias del perfil de egreso y se seleccionó un nivel de logro de cada una de ellas, justificando y explicando el por qué creíamos que estábamos en tal nivel.</w:t>
+      </w:r>
+    </w:p>
+    <w:p>
+      <w:r>
+        <w:t xml:space="preserve">En cuanto al Diario de reflexión, se habló de cursos, certificaciones o asignaturas de mayor interés para cada uno de nosotros. También se definieron las competencias </w:t>
+      </w:r>
+      <w:r>
+        <w:t>en que más débil o fortalecidos nos sentíamos. Por último, se habló acerca de nuestros intereses profesionales a futuro y si nuestro proyecto APT a desarrollar se relacionaba con ellos.</w:t>
+      </w:r>
+    </w:p>
+    <w:p>
+      <w:r>
+        <w:t>Finalmente, en el documento de Autoevaluación,</w:t>
+      </w:r>
+      <w:r>
+        <w:t xml:space="preserve"> </w:t>
+      </w:r>
+      <w:r>
+        <w:t>se realizó un informe el cual describía el proyecto, su relación con las competencias del perfil de egreso, su facitibilidad, plan de trabajo, entre otros.</w:t>
+      </w:r>
+    </w:p>
+    <w:p>
+      <w:r>
+        <w:t>Las tareas como las evaluaciones grupales se debieron postergar debido a incovenientes con la compatibilidad de horarios, como el horario de práctica de Patricio Suárez, y el horario de trabajo de Ignacio Cisternas, por lo que estas tareas se postergarán para el siguiente Sprint.</w:t>
       </w:r>
     </w:p>
     <w:p>
@@ -1019,7 +1213,7 @@
     </w:p>
     <w:p>
       <w:r>
-        <w:t>Descripción macro de lo que se comprometen a realizar en el próximo sprint</w:t>
+        <w:t>En el próximo sprint, el equipo se compromete a realizar las evaluaciones pendientes, asegurando que los horarios sean compatibles para completar estas tareas, además de avanzar en las funcionalidades previstas para el desarrollo del proyecto.</w:t>
       </w:r>
     </w:p>
     <w:p>
@@ -1031,17 +1225,86 @@
       </w:r>
     </w:p>
     <w:p>
+      <w:pPr>
+        <w:rPr>
+          <w:b/>
+          <w:bCs/>
+        </w:rPr>
+      </w:pPr>
       <w:r>
-        <w:t>Todo lo que acompañe como evidencia de las tareas realizas en el Sprint</w:t>
+        <w:rPr>
+          <w:b/>
+          <w:bCs/>
+        </w:rPr>
+        <w:t>Tablero de Jira</w:t>
       </w:r>
     </w:p>
+    <w:p>
+      <w:pPr>
+        <w:rPr>
+          <w:b/>
+          <w:bCs/>
+        </w:rPr>
+      </w:pPr>
+      <w:hyperlink r:id="rId9" w:history="1">
+        <w:r>
+          <w:rPr>
+            <w:rStyle w:val="Hyperlink"/>
+            <w:b/>
+            <w:bCs/>
+          </w:rPr>
+          <w:t>https://gaswaycapstone.atlassian.net/jira/software/projects/GC/boards/34</w:t>
+        </w:r>
+      </w:hyperlink>
+    </w:p>
+    <w:p>
+      <w:pPr>
+        <w:rPr>
+          <w:b/>
+          <w:bCs/>
+        </w:rPr>
+      </w:pPr>
+      <w:r>
+        <w:rPr>
+          <w:b/>
+          <w:bCs/>
+        </w:rPr>
+        <w:t>GitHub</w:t>
+      </w:r>
+    </w:p>
+    <w:p>
+      <w:pPr>
+        <w:rPr>
+          <w:b/>
+          <w:bCs/>
+        </w:rPr>
+      </w:pPr>
+      <w:hyperlink r:id="rId10" w:history="1">
+        <w:r>
+          <w:rPr>
+            <w:rStyle w:val="Hyperlink"/>
+            <w:b/>
+            <w:bCs/>
+          </w:rPr>
+          <w:t>https://github.com/PatoSuar3z/Capstone/tree/main</w:t>
+        </w:r>
+      </w:hyperlink>
+    </w:p>
+    <w:p>
+      <w:pPr>
+        <w:rPr>
+          <w:b/>
+          <w:bCs/>
+        </w:rPr>
+      </w:pPr>
+    </w:p>
     <w:sectPr>
-      <w:headerReference w:type="even" r:id="rId9"/>
-      <w:headerReference w:type="default" r:id="rId10"/>
-      <w:footerReference w:type="even" r:id="rId11"/>
-      <w:footerReference w:type="default" r:id="rId12"/>
-      <w:headerReference w:type="first" r:id="rId13"/>
-      <w:footerReference w:type="first" r:id="rId14"/>
+      <w:headerReference w:type="even" r:id="rId11"/>
+      <w:headerReference w:type="default" r:id="rId12"/>
+      <w:footerReference w:type="even" r:id="rId13"/>
+      <w:footerReference w:type="default" r:id="rId14"/>
+      <w:headerReference w:type="first" r:id="rId15"/>
+      <w:footerReference w:type="first" r:id="rId16"/>
       <w:pgSz w:w="12240" w:h="15840" w:code="1"/>
       <w:pgMar w:top="2096" w:right="1134" w:bottom="851" w:left="1134" w:header="568" w:footer="720" w:gutter="0"/>
       <w:cols w:space="720"/>
@@ -1617,6 +1880,118 @@
     </w:lvl>
   </w:abstractNum>
   <w:abstractNum w:abstractNumId="2" w15:restartNumberingAfterBreak="0">
+    <w:nsid w:val="0180277F"/>
+    <w:multiLevelType w:val="hybridMultilevel"/>
+    <w:tmpl w:val="37A298EA"/>
+    <w:lvl w:ilvl="0" w:tplc="6B1ECACA">
+      <w:numFmt w:val="bullet"/>
+      <w:lvlText w:val="-"/>
+      <w:lvlJc w:val="left"/>
+      <w:pPr>
+        <w:ind w:left="720" w:hanging="360"/>
+      </w:pPr>
+      <w:rPr>
+        <w:rFonts w:ascii="Calibri" w:eastAsiaTheme="minorEastAsia" w:hAnsi="Calibri" w:cs="Calibri" w:hint="default"/>
+      </w:rPr>
+    </w:lvl>
+    <w:lvl w:ilvl="1" w:tplc="04090003" w:tentative="1">
+      <w:start w:val="1"/>
+      <w:numFmt w:val="bullet"/>
+      <w:lvlText w:val="o"/>
+      <w:lvlJc w:val="left"/>
+      <w:pPr>
+        <w:ind w:left="1440" w:hanging="360"/>
+      </w:pPr>
+      <w:rPr>
+        <w:rFonts w:ascii="Courier New" w:hAnsi="Courier New" w:cs="Courier New" w:hint="default"/>
+      </w:rPr>
+    </w:lvl>
+    <w:lvl w:ilvl="2" w:tplc="04090005" w:tentative="1">
+      <w:start w:val="1"/>
+      <w:numFmt w:val="bullet"/>
+      <w:lvlText w:val=""/>
+      <w:lvlJc w:val="left"/>
+      <w:pPr>
+        <w:ind w:left="2160" w:hanging="360"/>
+      </w:pPr>
+      <w:rPr>
+        <w:rFonts w:ascii="Wingdings" w:hAnsi="Wingdings" w:hint="default"/>
+      </w:rPr>
+    </w:lvl>
+    <w:lvl w:ilvl="3" w:tplc="04090001" w:tentative="1">
+      <w:start w:val="1"/>
+      <w:numFmt w:val="bullet"/>
+      <w:lvlText w:val=""/>
+      <w:lvlJc w:val="left"/>
+      <w:pPr>
+        <w:ind w:left="2880" w:hanging="360"/>
+      </w:pPr>
+      <w:rPr>
+        <w:rFonts w:ascii="Symbol" w:hAnsi="Symbol" w:hint="default"/>
+      </w:rPr>
+    </w:lvl>
+    <w:lvl w:ilvl="4" w:tplc="04090003" w:tentative="1">
+      <w:start w:val="1"/>
+      <w:numFmt w:val="bullet"/>
+      <w:lvlText w:val="o"/>
+      <w:lvlJc w:val="left"/>
+      <w:pPr>
+        <w:ind w:left="3600" w:hanging="360"/>
+      </w:pPr>
+      <w:rPr>
+        <w:rFonts w:ascii="Courier New" w:hAnsi="Courier New" w:cs="Courier New" w:hint="default"/>
+      </w:rPr>
+    </w:lvl>
+    <w:lvl w:ilvl="5" w:tplc="04090005" w:tentative="1">
+      <w:start w:val="1"/>
+      <w:numFmt w:val="bullet"/>
+      <w:lvlText w:val=""/>
+      <w:lvlJc w:val="left"/>
+      <w:pPr>
+        <w:ind w:left="4320" w:hanging="360"/>
+      </w:pPr>
+      <w:rPr>
+        <w:rFonts w:ascii="Wingdings" w:hAnsi="Wingdings" w:hint="default"/>
+      </w:rPr>
+    </w:lvl>
+    <w:lvl w:ilvl="6" w:tplc="04090001" w:tentative="1">
+      <w:start w:val="1"/>
+      <w:numFmt w:val="bullet"/>
+      <w:lvlText w:val=""/>
+      <w:lvlJc w:val="left"/>
+      <w:pPr>
+        <w:ind w:left="5040" w:hanging="360"/>
+      </w:pPr>
+      <w:rPr>
+        <w:rFonts w:ascii="Symbol" w:hAnsi="Symbol" w:hint="default"/>
+      </w:rPr>
+    </w:lvl>
+    <w:lvl w:ilvl="7" w:tplc="04090003" w:tentative="1">
+      <w:start w:val="1"/>
+      <w:numFmt w:val="bullet"/>
+      <w:lvlText w:val="o"/>
+      <w:lvlJc w:val="left"/>
+      <w:pPr>
+        <w:ind w:left="5760" w:hanging="360"/>
+      </w:pPr>
+      <w:rPr>
+        <w:rFonts w:ascii="Courier New" w:hAnsi="Courier New" w:cs="Courier New" w:hint="default"/>
+      </w:rPr>
+    </w:lvl>
+    <w:lvl w:ilvl="8" w:tplc="04090005" w:tentative="1">
+      <w:start w:val="1"/>
+      <w:numFmt w:val="bullet"/>
+      <w:lvlText w:val=""/>
+      <w:lvlJc w:val="left"/>
+      <w:pPr>
+        <w:ind w:left="6480" w:hanging="360"/>
+      </w:pPr>
+      <w:rPr>
+        <w:rFonts w:ascii="Wingdings" w:hAnsi="Wingdings" w:hint="default"/>
+      </w:rPr>
+    </w:lvl>
+  </w:abstractNum>
+  <w:abstractNum w:abstractNumId="3" w15:restartNumberingAfterBreak="0">
     <w:nsid w:val="239A1409"/>
     <w:multiLevelType w:val="hybridMultilevel"/>
     <w:tmpl w:val="AEA21D64"/>
@@ -1756,7 +2131,7 @@
       </w:rPr>
     </w:lvl>
   </w:abstractNum>
-  <w:abstractNum w:abstractNumId="3" w15:restartNumberingAfterBreak="0">
+  <w:abstractNum w:abstractNumId="4" w15:restartNumberingAfterBreak="0">
     <w:nsid w:val="27B503BF"/>
     <w:multiLevelType w:val="multilevel"/>
     <w:tmpl w:val="AEA21D64"/>
@@ -1896,7 +2271,7 @@
       </w:rPr>
     </w:lvl>
   </w:abstractNum>
-  <w:abstractNum w:abstractNumId="4" w15:restartNumberingAfterBreak="0">
+  <w:abstractNum w:abstractNumId="5" w15:restartNumberingAfterBreak="0">
     <w:nsid w:val="2CA273AD"/>
     <w:multiLevelType w:val="hybridMultilevel"/>
     <w:tmpl w:val="0C5C63A8"/>
@@ -1982,7 +2357,7 @@
       </w:pPr>
     </w:lvl>
   </w:abstractNum>
-  <w:abstractNum w:abstractNumId="5" w15:restartNumberingAfterBreak="0">
+  <w:abstractNum w:abstractNumId="6" w15:restartNumberingAfterBreak="0">
     <w:nsid w:val="2CC30385"/>
     <w:multiLevelType w:val="hybridMultilevel"/>
     <w:tmpl w:val="49B62244"/>
@@ -2095,7 +2470,7 @@
       </w:rPr>
     </w:lvl>
   </w:abstractNum>
-  <w:abstractNum w:abstractNumId="6" w15:restartNumberingAfterBreak="0">
+  <w:abstractNum w:abstractNumId="7" w15:restartNumberingAfterBreak="0">
     <w:nsid w:val="320F2507"/>
     <w:multiLevelType w:val="hybridMultilevel"/>
     <w:tmpl w:val="2A1864D4"/>
@@ -2217,7 +2592,7 @@
       </w:pPr>
     </w:lvl>
   </w:abstractNum>
-  <w:abstractNum w:abstractNumId="7" w15:restartNumberingAfterBreak="0">
+  <w:abstractNum w:abstractNumId="8" w15:restartNumberingAfterBreak="0">
     <w:nsid w:val="3B0440A9"/>
     <w:multiLevelType w:val="hybridMultilevel"/>
     <w:tmpl w:val="AEC0A07E"/>
@@ -2357,7 +2732,7 @@
       </w:rPr>
     </w:lvl>
   </w:abstractNum>
-  <w:abstractNum w:abstractNumId="8" w15:restartNumberingAfterBreak="0">
+  <w:abstractNum w:abstractNumId="9" w15:restartNumberingAfterBreak="0">
     <w:nsid w:val="3C886031"/>
     <w:multiLevelType w:val="hybridMultilevel"/>
     <w:tmpl w:val="4706FFB6"/>
@@ -2473,7 +2848,7 @@
       </w:pPr>
     </w:lvl>
   </w:abstractNum>
-  <w:abstractNum w:abstractNumId="9" w15:restartNumberingAfterBreak="0">
+  <w:abstractNum w:abstractNumId="10" w15:restartNumberingAfterBreak="0">
     <w:nsid w:val="42CC538C"/>
     <w:multiLevelType w:val="hybridMultilevel"/>
     <w:tmpl w:val="86063F02"/>
@@ -2562,7 +2937,7 @@
       </w:pPr>
     </w:lvl>
   </w:abstractNum>
-  <w:abstractNum w:abstractNumId="10" w15:restartNumberingAfterBreak="0">
+  <w:abstractNum w:abstractNumId="11" w15:restartNumberingAfterBreak="0">
     <w:nsid w:val="4382247A"/>
     <w:multiLevelType w:val="multilevel"/>
     <w:tmpl w:val="FA10D6F6"/>
@@ -2657,7 +3032,7 @@
       </w:pPr>
     </w:lvl>
   </w:abstractNum>
-  <w:abstractNum w:abstractNumId="11" w15:restartNumberingAfterBreak="0">
+  <w:abstractNum w:abstractNumId="12" w15:restartNumberingAfterBreak="0">
     <w:nsid w:val="48A23332"/>
     <w:multiLevelType w:val="hybridMultilevel"/>
     <w:tmpl w:val="D4403F26"/>
@@ -2797,7 +3172,7 @@
       </w:rPr>
     </w:lvl>
   </w:abstractNum>
-  <w:abstractNum w:abstractNumId="12" w15:restartNumberingAfterBreak="0">
+  <w:abstractNum w:abstractNumId="13" w15:restartNumberingAfterBreak="0">
     <w:nsid w:val="50DF3340"/>
     <w:multiLevelType w:val="hybridMultilevel"/>
     <w:tmpl w:val="61009096"/>
@@ -2937,7 +3312,7 @@
       </w:rPr>
     </w:lvl>
   </w:abstractNum>
-  <w:abstractNum w:abstractNumId="13" w15:restartNumberingAfterBreak="0">
+  <w:abstractNum w:abstractNumId="14" w15:restartNumberingAfterBreak="0">
     <w:nsid w:val="52DB6A70"/>
     <w:multiLevelType w:val="hybridMultilevel"/>
     <w:tmpl w:val="34368824"/>
@@ -3049,7 +3424,7 @@
       </w:rPr>
     </w:lvl>
   </w:abstractNum>
-  <w:abstractNum w:abstractNumId="14" w15:restartNumberingAfterBreak="0">
+  <w:abstractNum w:abstractNumId="15" w15:restartNumberingAfterBreak="0">
     <w:nsid w:val="58754541"/>
     <w:multiLevelType w:val="hybridMultilevel"/>
     <w:tmpl w:val="3628FA1C"/>
@@ -3189,7 +3564,7 @@
       </w:rPr>
     </w:lvl>
   </w:abstractNum>
-  <w:abstractNum w:abstractNumId="15" w15:restartNumberingAfterBreak="0">
+  <w:abstractNum w:abstractNumId="16" w15:restartNumberingAfterBreak="0">
     <w:nsid w:val="5A8C74E1"/>
     <w:multiLevelType w:val="multilevel"/>
     <w:tmpl w:val="AEA21D64"/>
@@ -3329,7 +3704,7 @@
       </w:rPr>
     </w:lvl>
   </w:abstractNum>
-  <w:abstractNum w:abstractNumId="16" w15:restartNumberingAfterBreak="0">
+  <w:abstractNum w:abstractNumId="17" w15:restartNumberingAfterBreak="0">
     <w:nsid w:val="6D465A79"/>
     <w:multiLevelType w:val="hybridMultilevel"/>
     <w:tmpl w:val="63AAFC4E"/>
@@ -3441,7 +3816,7 @@
       </w:rPr>
     </w:lvl>
   </w:abstractNum>
-  <w:abstractNum w:abstractNumId="17" w15:restartNumberingAfterBreak="0">
+  <w:abstractNum w:abstractNumId="18" w15:restartNumberingAfterBreak="0">
     <w:nsid w:val="7232428E"/>
     <w:multiLevelType w:val="hybridMultilevel"/>
     <w:tmpl w:val="9E220802"/>
@@ -3581,7 +3956,7 @@
       </w:rPr>
     </w:lvl>
   </w:abstractNum>
-  <w:abstractNum w:abstractNumId="18" w15:restartNumberingAfterBreak="0">
+  <w:abstractNum w:abstractNumId="19" w15:restartNumberingAfterBreak="0">
     <w:nsid w:val="75C67FDC"/>
     <w:multiLevelType w:val="hybridMultilevel"/>
     <w:tmpl w:val="36E4593A"/>
@@ -3670,7 +4045,119 @@
       </w:pPr>
     </w:lvl>
   </w:abstractNum>
-  <w:abstractNum w:abstractNumId="19" w15:restartNumberingAfterBreak="0">
+  <w:abstractNum w:abstractNumId="20" w15:restartNumberingAfterBreak="0">
+    <w:nsid w:val="78CD142C"/>
+    <w:multiLevelType w:val="hybridMultilevel"/>
+    <w:tmpl w:val="292000D0"/>
+    <w:lvl w:ilvl="0" w:tplc="20C2FCC2">
+      <w:numFmt w:val="bullet"/>
+      <w:lvlText w:val="-"/>
+      <w:lvlJc w:val="left"/>
+      <w:pPr>
+        <w:ind w:left="720" w:hanging="360"/>
+      </w:pPr>
+      <w:rPr>
+        <w:rFonts w:ascii="Calibri" w:eastAsiaTheme="minorEastAsia" w:hAnsi="Calibri" w:cs="Calibri" w:hint="default"/>
+      </w:rPr>
+    </w:lvl>
+    <w:lvl w:ilvl="1" w:tplc="04090003" w:tentative="1">
+      <w:start w:val="1"/>
+      <w:numFmt w:val="bullet"/>
+      <w:lvlText w:val="o"/>
+      <w:lvlJc w:val="left"/>
+      <w:pPr>
+        <w:ind w:left="1440" w:hanging="360"/>
+      </w:pPr>
+      <w:rPr>
+        <w:rFonts w:ascii="Courier New" w:hAnsi="Courier New" w:cs="Courier New" w:hint="default"/>
+      </w:rPr>
+    </w:lvl>
+    <w:lvl w:ilvl="2" w:tplc="04090005" w:tentative="1">
+      <w:start w:val="1"/>
+      <w:numFmt w:val="bullet"/>
+      <w:lvlText w:val=""/>
+      <w:lvlJc w:val="left"/>
+      <w:pPr>
+        <w:ind w:left="2160" w:hanging="360"/>
+      </w:pPr>
+      <w:rPr>
+        <w:rFonts w:ascii="Wingdings" w:hAnsi="Wingdings" w:hint="default"/>
+      </w:rPr>
+    </w:lvl>
+    <w:lvl w:ilvl="3" w:tplc="04090001" w:tentative="1">
+      <w:start w:val="1"/>
+      <w:numFmt w:val="bullet"/>
+      <w:lvlText w:val=""/>
+      <w:lvlJc w:val="left"/>
+      <w:pPr>
+        <w:ind w:left="2880" w:hanging="360"/>
+      </w:pPr>
+      <w:rPr>
+        <w:rFonts w:ascii="Symbol" w:hAnsi="Symbol" w:hint="default"/>
+      </w:rPr>
+    </w:lvl>
+    <w:lvl w:ilvl="4" w:tplc="04090003" w:tentative="1">
+      <w:start w:val="1"/>
+      <w:numFmt w:val="bullet"/>
+      <w:lvlText w:val="o"/>
+      <w:lvlJc w:val="left"/>
+      <w:pPr>
+        <w:ind w:left="3600" w:hanging="360"/>
+      </w:pPr>
+      <w:rPr>
+        <w:rFonts w:ascii="Courier New" w:hAnsi="Courier New" w:cs="Courier New" w:hint="default"/>
+      </w:rPr>
+    </w:lvl>
+    <w:lvl w:ilvl="5" w:tplc="04090005" w:tentative="1">
+      <w:start w:val="1"/>
+      <w:numFmt w:val="bullet"/>
+      <w:lvlText w:val=""/>
+      <w:lvlJc w:val="left"/>
+      <w:pPr>
+        <w:ind w:left="4320" w:hanging="360"/>
+      </w:pPr>
+      <w:rPr>
+        <w:rFonts w:ascii="Wingdings" w:hAnsi="Wingdings" w:hint="default"/>
+      </w:rPr>
+    </w:lvl>
+    <w:lvl w:ilvl="6" w:tplc="04090001" w:tentative="1">
+      <w:start w:val="1"/>
+      <w:numFmt w:val="bullet"/>
+      <w:lvlText w:val=""/>
+      <w:lvlJc w:val="left"/>
+      <w:pPr>
+        <w:ind w:left="5040" w:hanging="360"/>
+      </w:pPr>
+      <w:rPr>
+        <w:rFonts w:ascii="Symbol" w:hAnsi="Symbol" w:hint="default"/>
+      </w:rPr>
+    </w:lvl>
+    <w:lvl w:ilvl="7" w:tplc="04090003" w:tentative="1">
+      <w:start w:val="1"/>
+      <w:numFmt w:val="bullet"/>
+      <w:lvlText w:val="o"/>
+      <w:lvlJc w:val="left"/>
+      <w:pPr>
+        <w:ind w:left="5760" w:hanging="360"/>
+      </w:pPr>
+      <w:rPr>
+        <w:rFonts w:ascii="Courier New" w:hAnsi="Courier New" w:cs="Courier New" w:hint="default"/>
+      </w:rPr>
+    </w:lvl>
+    <w:lvl w:ilvl="8" w:tplc="04090005" w:tentative="1">
+      <w:start w:val="1"/>
+      <w:numFmt w:val="bullet"/>
+      <w:lvlText w:val=""/>
+      <w:lvlJc w:val="left"/>
+      <w:pPr>
+        <w:ind w:left="6480" w:hanging="360"/>
+      </w:pPr>
+      <w:rPr>
+        <w:rFonts w:ascii="Wingdings" w:hAnsi="Wingdings" w:hint="default"/>
+      </w:rPr>
+    </w:lvl>
+  </w:abstractNum>
+  <w:abstractNum w:abstractNumId="21" w15:restartNumberingAfterBreak="0">
     <w:nsid w:val="79911088"/>
     <w:multiLevelType w:val="hybridMultilevel"/>
     <w:tmpl w:val="B89254AA"/>
@@ -3787,43 +4274,43 @@
     <w:abstractNumId w:val="0"/>
   </w:num>
   <w:num w:numId="2" w16cid:durableId="503478105">
+    <w:abstractNumId w:val="11"/>
+  </w:num>
+  <w:num w:numId="3" w16cid:durableId="671104450">
+    <w:abstractNumId w:val="7"/>
+  </w:num>
+  <w:num w:numId="4" w16cid:durableId="1720202760">
+    <w:abstractNumId w:val="15"/>
+  </w:num>
+  <w:num w:numId="5" w16cid:durableId="1251817787">
+    <w:abstractNumId w:val="12"/>
+  </w:num>
+  <w:num w:numId="6" w16cid:durableId="511451714">
+    <w:abstractNumId w:val="3"/>
+  </w:num>
+  <w:num w:numId="7" w16cid:durableId="1554461939">
+    <w:abstractNumId w:val="4"/>
+  </w:num>
+  <w:num w:numId="8" w16cid:durableId="574583367">
+    <w:abstractNumId w:val="16"/>
+  </w:num>
+  <w:num w:numId="9" w16cid:durableId="910309261">
+    <w:abstractNumId w:val="8"/>
+  </w:num>
+  <w:num w:numId="10" w16cid:durableId="862792221">
+    <w:abstractNumId w:val="18"/>
+  </w:num>
+  <w:num w:numId="11" w16cid:durableId="2082555965">
+    <w:abstractNumId w:val="13"/>
+  </w:num>
+  <w:num w:numId="12" w16cid:durableId="249002401">
+    <w:abstractNumId w:val="19"/>
+  </w:num>
+  <w:num w:numId="13" w16cid:durableId="639068430">
     <w:abstractNumId w:val="10"/>
   </w:num>
-  <w:num w:numId="3" w16cid:durableId="671104450">
-    <w:abstractNumId w:val="6"/>
-  </w:num>
-  <w:num w:numId="4" w16cid:durableId="1720202760">
-    <w:abstractNumId w:val="14"/>
-  </w:num>
-  <w:num w:numId="5" w16cid:durableId="1251817787">
-    <w:abstractNumId w:val="11"/>
-  </w:num>
-  <w:num w:numId="6" w16cid:durableId="511451714">
-    <w:abstractNumId w:val="2"/>
-  </w:num>
-  <w:num w:numId="7" w16cid:durableId="1554461939">
-    <w:abstractNumId w:val="3"/>
-  </w:num>
-  <w:num w:numId="8" w16cid:durableId="574583367">
-    <w:abstractNumId w:val="15"/>
-  </w:num>
-  <w:num w:numId="9" w16cid:durableId="910309261">
-    <w:abstractNumId w:val="7"/>
-  </w:num>
-  <w:num w:numId="10" w16cid:durableId="862792221">
-    <w:abstractNumId w:val="17"/>
-  </w:num>
-  <w:num w:numId="11" w16cid:durableId="2082555965">
-    <w:abstractNumId w:val="12"/>
-  </w:num>
-  <w:num w:numId="12" w16cid:durableId="249002401">
-    <w:abstractNumId w:val="18"/>
-  </w:num>
-  <w:num w:numId="13" w16cid:durableId="639068430">
+  <w:num w:numId="14" w16cid:durableId="1371035030">
     <w:abstractNumId w:val="9"/>
-  </w:num>
-  <w:num w:numId="14" w16cid:durableId="1371035030">
-    <w:abstractNumId w:val="8"/>
     <w:lvlOverride w:ilvl="0"/>
     <w:lvlOverride w:ilvl="1">
       <w:startOverride w:val="1"/>
@@ -3851,37 +4338,43 @@
     </w:lvlOverride>
   </w:num>
   <w:num w:numId="15" w16cid:durableId="937907941">
-    <w:abstractNumId w:val="10"/>
+    <w:abstractNumId w:val="11"/>
   </w:num>
   <w:num w:numId="16" w16cid:durableId="80416260">
+    <w:abstractNumId w:val="6"/>
+  </w:num>
+  <w:num w:numId="17" w16cid:durableId="130441396">
     <w:abstractNumId w:val="5"/>
   </w:num>
-  <w:num w:numId="17" w16cid:durableId="130441396">
-    <w:abstractNumId w:val="4"/>
-  </w:num>
   <w:num w:numId="18" w16cid:durableId="612977884">
-    <w:abstractNumId w:val="10"/>
+    <w:abstractNumId w:val="11"/>
   </w:num>
   <w:num w:numId="19" w16cid:durableId="748694107">
-    <w:abstractNumId w:val="16"/>
+    <w:abstractNumId w:val="17"/>
   </w:num>
   <w:num w:numId="20" w16cid:durableId="306396132">
-    <w:abstractNumId w:val="10"/>
+    <w:abstractNumId w:val="11"/>
   </w:num>
   <w:num w:numId="21" w16cid:durableId="552086457">
     <w:abstractNumId w:val="1"/>
   </w:num>
   <w:num w:numId="22" w16cid:durableId="412121586">
-    <w:abstractNumId w:val="10"/>
+    <w:abstractNumId w:val="11"/>
   </w:num>
   <w:num w:numId="23" w16cid:durableId="932201381">
-    <w:abstractNumId w:val="10"/>
+    <w:abstractNumId w:val="11"/>
   </w:num>
   <w:num w:numId="24" w16cid:durableId="1401751577">
-    <w:abstractNumId w:val="13"/>
+    <w:abstractNumId w:val="14"/>
   </w:num>
   <w:num w:numId="25" w16cid:durableId="1024551039">
-    <w:abstractNumId w:val="19"/>
+    <w:abstractNumId w:val="21"/>
+  </w:num>
+  <w:num w:numId="26" w16cid:durableId="1874222913">
+    <w:abstractNumId w:val="20"/>
+  </w:num>
+  <w:num w:numId="27" w16cid:durableId="1378699519">
+    <w:abstractNumId w:val="2"/>
   </w:num>
   <w:numIdMacAtCleanup w:val="5"/>
 </w:numbering>
@@ -4430,7 +4923,6 @@
   <w:style w:type="character" w:default="1" w:styleId="DefaultParagraphFont">
     <w:name w:val="Default Paragraph Font"/>
     <w:uiPriority w:val="1"/>
-    <w:semiHidden/>
     <w:unhideWhenUsed/>
   </w:style>
   <w:style w:type="table" w:default="1" w:styleId="TableNormal">

</xml_diff>